<commit_message>
LINQ EF iliskisi eklendi.
</commit_message>
<xml_diff>
--- a/LinqDökümanı.docx
+++ b/LinqDökümanı.docx
@@ -1,6 +1,6 @@
 
 <file path=word/document.xml><?xml version="1.0" encoding="utf-8"?>
-<w:document xmlns:wpc="http://schemas.microsoft.com/office/word/2010/wordprocessingCanvas" xmlns:cx="http://schemas.microsoft.com/office/drawing/2014/chartex" xmlns:cx1="http://schemas.microsoft.com/office/drawing/2015/9/8/chartex" xmlns:mc="http://schemas.openxmlformats.org/markup-compatibility/2006" xmlns:o="urn:schemas-microsoft-com:office:office" xmlns:r="http://schemas.openxmlformats.org/officeDocument/2006/relationships" xmlns:m="http://schemas.openxmlformats.org/officeDocument/2006/math" xmlns:v="urn:schemas-microsoft-com:vml" xmlns:wp14="http://schemas.microsoft.com/office/word/2010/wordprocessingDrawing" xmlns:wp="http://schemas.openxmlformats.org/drawingml/2006/wordprocessingDrawing" xmlns:w10="urn:schemas-microsoft-com:office:word" xmlns:w="http://schemas.openxmlformats.org/wordprocessingml/2006/main" xmlns:w14="http://schemas.microsoft.com/office/word/2010/wordml" xmlns:w15="http://schemas.microsoft.com/office/word/2012/wordml" xmlns:w16se="http://schemas.microsoft.com/office/word/2015/wordml/symex" xmlns:wpg="http://schemas.microsoft.com/office/word/2010/wordprocessingGroup" xmlns:wpi="http://schemas.microsoft.com/office/word/2010/wordprocessingInk" xmlns:wne="http://schemas.microsoft.com/office/word/2006/wordml" xmlns:wps="http://schemas.microsoft.com/office/word/2010/wordprocessingShape" mc:Ignorable="w14 w15 w16se wp14">
+<w:document xmlns:wpc="http://schemas.microsoft.com/office/word/2010/wordprocessingCanvas" xmlns:cx="http://schemas.microsoft.com/office/drawing/2014/chartex" xmlns:cx1="http://schemas.microsoft.com/office/drawing/2015/9/8/chartex" xmlns:cx2="http://schemas.microsoft.com/office/drawing/2015/10/21/chartex" xmlns:cx3="http://schemas.microsoft.com/office/drawing/2016/5/9/chartex" xmlns:cx4="http://schemas.microsoft.com/office/drawing/2016/5/10/chartex" xmlns:cx5="http://schemas.microsoft.com/office/drawing/2016/5/11/chartex" xmlns:cx6="http://schemas.microsoft.com/office/drawing/2016/5/12/chartex" xmlns:cx7="http://schemas.microsoft.com/office/drawing/2016/5/13/chartex" xmlns:cx8="http://schemas.microsoft.com/office/drawing/2016/5/14/chartex" xmlns:mc="http://schemas.openxmlformats.org/markup-compatibility/2006" xmlns:aink="http://schemas.microsoft.com/office/drawing/2016/ink" xmlns:am3d="http://schemas.microsoft.com/office/drawing/2017/model3d" xmlns:o="urn:schemas-microsoft-com:office:office" xmlns:r="http://schemas.openxmlformats.org/officeDocument/2006/relationships" xmlns:m="http://schemas.openxmlformats.org/officeDocument/2006/math" xmlns:v="urn:schemas-microsoft-com:vml" xmlns:wp14="http://schemas.microsoft.com/office/word/2010/wordprocessingDrawing" xmlns:wp="http://schemas.openxmlformats.org/drawingml/2006/wordprocessingDrawing" xmlns:w10="urn:schemas-microsoft-com:office:word" xmlns:w="http://schemas.openxmlformats.org/wordprocessingml/2006/main" xmlns:w14="http://schemas.microsoft.com/office/word/2010/wordml" xmlns:w15="http://schemas.microsoft.com/office/word/2012/wordml" xmlns:w16cex="http://schemas.microsoft.com/office/word/2018/wordml/cex" xmlns:w16cid="http://schemas.microsoft.com/office/word/2016/wordml/cid" xmlns:w16="http://schemas.microsoft.com/office/word/2018/wordml" xmlns:w16se="http://schemas.microsoft.com/office/word/2015/wordml/symex" xmlns:wpg="http://schemas.microsoft.com/office/word/2010/wordprocessingGroup" xmlns:wpi="http://schemas.microsoft.com/office/word/2010/wordprocessingInk" xmlns:wne="http://schemas.microsoft.com/office/word/2006/wordml" xmlns:wps="http://schemas.microsoft.com/office/word/2010/wordprocessingShape" mc:Ignorable="w14 w15 w16se w16cid w16 w16cex wp14">
   <w:body>
     <w:p>
       <w:pPr>
@@ -9,37 +9,12 @@
           <w:szCs w:val="28"/>
         </w:rPr>
       </w:pPr>
-      <w:proofErr w:type="spellStart"/>
-      <w:r>
-        <w:rPr>
-          <w:sz w:val="28"/>
-          <w:szCs w:val="28"/>
-        </w:rPr>
-        <w:t>Dökümanı</w:t>
-      </w:r>
-      <w:proofErr w:type="spellEnd"/>
-      <w:r>
-        <w:rPr>
-          <w:sz w:val="28"/>
-          <w:szCs w:val="28"/>
-        </w:rPr>
-        <w:t xml:space="preserve"> </w:t>
-      </w:r>
-      <w:proofErr w:type="spellStart"/>
-      <w:r>
-        <w:rPr>
-          <w:sz w:val="28"/>
-          <w:szCs w:val="28"/>
-        </w:rPr>
-        <w:t>forklayan</w:t>
-      </w:r>
-      <w:proofErr w:type="spellEnd"/>
-      <w:r>
-        <w:rPr>
-          <w:sz w:val="28"/>
-          <w:szCs w:val="28"/>
-        </w:rPr>
-        <w:t xml:space="preserve"> adının yanına bir tik atıp PR atsın.</w:t>
+      <w:r>
+        <w:rPr>
+          <w:sz w:val="28"/>
+          <w:szCs w:val="28"/>
+        </w:rPr>
+        <w:t>Dökümanı forklayan adının yanına bir tik atıp PR atsın.</w:t>
       </w:r>
     </w:p>
     <w:p>
@@ -324,8 +299,6 @@
           <w:shd w:val="clear" w:color="auto" w:fill="FFFFFF"/>
         </w:rPr>
       </w:pPr>
-      <w:bookmarkStart w:id="0" w:name="_GoBack"/>
-      <w:bookmarkEnd w:id="0"/>
       <w:r>
         <w:rPr>
           <w:rFonts w:ascii="Times New Roman" w:hAnsi="Times New Roman" w:cs="Times New Roman"/>
@@ -350,7 +323,7 @@
           <w:color w:val="000000" w:themeColor="text1"/>
           <w:shd w:val="clear" w:color="auto" w:fill="FFFFFF"/>
         </w:rPr>
-        <w:t xml:space="preserve"> LINQ açılımı dile </w:t>
+        <w:t xml:space="preserve"> LINQ açılımı dile entegre edilmiş sorgu. Hayatımıza C# ile girmiştir. Farklı veri kaynaklarından sorgulama yapma </w:t>
       </w:r>
       <w:proofErr w:type="gramStart"/>
       <w:r>
@@ -359,7 +332,7 @@
           <w:color w:val="000000" w:themeColor="text1"/>
           <w:shd w:val="clear" w:color="auto" w:fill="FFFFFF"/>
         </w:rPr>
-        <w:t>entegre</w:t>
+        <w:t>imkanı</w:t>
       </w:r>
       <w:proofErr w:type="gramEnd"/>
       <w:r>
@@ -368,24 +341,6 @@
           <w:color w:val="000000" w:themeColor="text1"/>
           <w:shd w:val="clear" w:color="auto" w:fill="FFFFFF"/>
         </w:rPr>
-        <w:t xml:space="preserve"> edilmiş sorgu. Hayatımıza C# ile girmiştir. Farklı veri kaynaklarından sorgulama yapma </w:t>
-      </w:r>
-      <w:proofErr w:type="gramStart"/>
-      <w:r>
-        <w:rPr>
-          <w:rFonts w:ascii="Times New Roman" w:hAnsi="Times New Roman" w:cs="Times New Roman"/>
-          <w:color w:val="000000" w:themeColor="text1"/>
-          <w:shd w:val="clear" w:color="auto" w:fill="FFFFFF"/>
-        </w:rPr>
-        <w:t>imkanı</w:t>
-      </w:r>
-      <w:proofErr w:type="gramEnd"/>
-      <w:r>
-        <w:rPr>
-          <w:rFonts w:ascii="Times New Roman" w:hAnsi="Times New Roman" w:cs="Times New Roman"/>
-          <w:color w:val="000000" w:themeColor="text1"/>
-          <w:shd w:val="clear" w:color="auto" w:fill="FFFFFF"/>
-        </w:rPr>
         <w:t xml:space="preserve"> sunar.</w:t>
       </w:r>
     </w:p>
@@ -403,25 +358,7 @@
           <w:color w:val="000000" w:themeColor="text1"/>
           <w:shd w:val="clear" w:color="auto" w:fill="FFFFFF"/>
         </w:rPr>
-        <w:t xml:space="preserve">LINQ Mimarisi 3 katmandan oluşmaktadır. En üstteki katman LINQ yapısını kullanacak olan programlama dilleridir. Ortadaki katman LINQ sorgularının işlendiği katmandır. En alttaki katman ise LINQ için çeşitli veri yapılarını bulundurur. Bu veri yapıları ile LINQ Query katmanı arasında LINQ </w:t>
-      </w:r>
-      <w:proofErr w:type="spellStart"/>
-      <w:r>
-        <w:rPr>
-          <w:rFonts w:ascii="Times New Roman" w:hAnsi="Times New Roman" w:cs="Times New Roman"/>
-          <w:color w:val="000000" w:themeColor="text1"/>
-          <w:shd w:val="clear" w:color="auto" w:fill="FFFFFF"/>
-        </w:rPr>
-        <w:t>provider</w:t>
-      </w:r>
-      <w:proofErr w:type="spellEnd"/>
-      <w:r>
-        <w:rPr>
-          <w:rFonts w:ascii="Times New Roman" w:hAnsi="Times New Roman" w:cs="Times New Roman"/>
-          <w:color w:val="000000" w:themeColor="text1"/>
-          <w:shd w:val="clear" w:color="auto" w:fill="FFFFFF"/>
-        </w:rPr>
-        <w:t xml:space="preserve"> (sağlayıcı) iletişim kurar. Sağlayıcı sayesinde sorgular anlaşılır hale gelir.</w:t>
+        <w:t>LINQ Mimarisi 3 katmandan oluşmaktadır. En üstteki katman LINQ yapısını kullanacak olan programlama dilleridir. Ortadaki katman LINQ sorgularının işlendiği katmandır. En alttaki katman ise LINQ için çeşitli veri yapılarını bulundurur. Bu veri yapıları ile LINQ Query katmanı arasında LINQ provider (sağlayıcı) iletişim kurar. Sağlayıcı sayesinde sorgular anlaşılır hale gelir.</w:t>
       </w:r>
     </w:p>
     <w:p>
@@ -546,25 +483,7 @@
           <w:color w:val="000000" w:themeColor="text1"/>
           <w:shd w:val="clear" w:color="auto" w:fill="FFFFFF"/>
         </w:rPr>
-        <w:t xml:space="preserve">LINQ </w:t>
-      </w:r>
-      <w:proofErr w:type="spellStart"/>
-      <w:r>
-        <w:rPr>
-          <w:rFonts w:ascii="Times New Roman" w:hAnsi="Times New Roman" w:cs="Times New Roman"/>
-          <w:color w:val="000000" w:themeColor="text1"/>
-          <w:shd w:val="clear" w:color="auto" w:fill="FFFFFF"/>
-        </w:rPr>
-        <w:t>to</w:t>
-      </w:r>
-      <w:proofErr w:type="spellEnd"/>
-      <w:r>
-        <w:rPr>
-          <w:rFonts w:ascii="Times New Roman" w:hAnsi="Times New Roman" w:cs="Times New Roman"/>
-          <w:color w:val="000000" w:themeColor="text1"/>
-          <w:shd w:val="clear" w:color="auto" w:fill="FFFFFF"/>
-        </w:rPr>
-        <w:t xml:space="preserve"> </w:t>
+        <w:t xml:space="preserve">LINQ to </w:t>
       </w:r>
       <w:proofErr w:type="gramStart"/>
       <w:r>
@@ -573,18 +492,8 @@
           <w:color w:val="000000" w:themeColor="text1"/>
           <w:shd w:val="clear" w:color="auto" w:fill="FFFFFF"/>
         </w:rPr>
-        <w:t xml:space="preserve">Object : </w:t>
-      </w:r>
-      <w:proofErr w:type="spellStart"/>
-      <w:r>
-        <w:rPr>
-          <w:rFonts w:ascii="Times New Roman" w:hAnsi="Times New Roman" w:cs="Times New Roman"/>
-          <w:color w:val="000000" w:themeColor="text1"/>
-          <w:shd w:val="clear" w:color="auto" w:fill="FFFFFF"/>
-        </w:rPr>
-        <w:t>List</w:t>
-      </w:r>
-      <w:proofErr w:type="spellEnd"/>
+        <w:t>Object :</w:t>
+      </w:r>
       <w:proofErr w:type="gramEnd"/>
       <w:r>
         <w:rPr>
@@ -592,95 +501,41 @@
           <w:color w:val="000000" w:themeColor="text1"/>
           <w:shd w:val="clear" w:color="auto" w:fill="FFFFFF"/>
         </w:rPr>
-        <w:t>&lt;T&gt; tipindeki yapıların sorgulanması amacıyla geliştirilmiştir.</w:t>
-      </w:r>
-    </w:p>
-    <w:p>
-      <w:pPr>
-        <w:rPr>
-          <w:rFonts w:ascii="Times New Roman" w:hAnsi="Times New Roman" w:cs="Times New Roman"/>
-          <w:color w:val="000000" w:themeColor="text1"/>
-          <w:shd w:val="clear" w:color="auto" w:fill="FFFFFF"/>
-        </w:rPr>
-      </w:pPr>
-      <w:r>
-        <w:rPr>
-          <w:rFonts w:ascii="Times New Roman" w:hAnsi="Times New Roman" w:cs="Times New Roman"/>
-          <w:color w:val="000000" w:themeColor="text1"/>
-          <w:shd w:val="clear" w:color="auto" w:fill="FFFFFF"/>
-        </w:rPr>
-        <w:t xml:space="preserve">LINQ </w:t>
-      </w:r>
-      <w:proofErr w:type="spellStart"/>
-      <w:r>
-        <w:rPr>
-          <w:rFonts w:ascii="Times New Roman" w:hAnsi="Times New Roman" w:cs="Times New Roman"/>
-          <w:color w:val="000000" w:themeColor="text1"/>
-          <w:shd w:val="clear" w:color="auto" w:fill="FFFFFF"/>
-        </w:rPr>
-        <w:t>to</w:t>
-      </w:r>
-      <w:proofErr w:type="spellEnd"/>
-      <w:r>
-        <w:rPr>
-          <w:rFonts w:ascii="Times New Roman" w:hAnsi="Times New Roman" w:cs="Times New Roman"/>
-          <w:color w:val="000000" w:themeColor="text1"/>
-          <w:shd w:val="clear" w:color="auto" w:fill="FFFFFF"/>
-        </w:rPr>
-        <w:t xml:space="preserve"> SQL: Veriyi tutan ortamlardaki verilere erişmek ve erişilen verilerin üzerinde işlem yapmak amacıyla </w:t>
-      </w:r>
-      <w:proofErr w:type="spellStart"/>
-      <w:r>
-        <w:rPr>
-          <w:rFonts w:ascii="Times New Roman" w:hAnsi="Times New Roman" w:cs="Times New Roman"/>
-          <w:color w:val="000000" w:themeColor="text1"/>
-          <w:shd w:val="clear" w:color="auto" w:fill="FFFFFF"/>
-        </w:rPr>
-        <w:t>geliştirilimiştir</w:t>
-      </w:r>
-      <w:proofErr w:type="spellEnd"/>
-      <w:r>
-        <w:rPr>
-          <w:rFonts w:ascii="Times New Roman" w:hAnsi="Times New Roman" w:cs="Times New Roman"/>
-          <w:color w:val="000000" w:themeColor="text1"/>
-          <w:shd w:val="clear" w:color="auto" w:fill="FFFFFF"/>
-        </w:rPr>
-        <w:t>.</w:t>
-      </w:r>
-    </w:p>
-    <w:p>
-      <w:pPr>
-        <w:rPr>
-          <w:rFonts w:ascii="Times New Roman" w:hAnsi="Times New Roman" w:cs="Times New Roman"/>
-          <w:color w:val="000000" w:themeColor="text1"/>
-          <w:shd w:val="clear" w:color="auto" w:fill="FFFFFF"/>
-        </w:rPr>
-      </w:pPr>
-      <w:r>
-        <w:rPr>
-          <w:rFonts w:ascii="Times New Roman" w:hAnsi="Times New Roman" w:cs="Times New Roman"/>
-          <w:color w:val="000000" w:themeColor="text1"/>
-          <w:shd w:val="clear" w:color="auto" w:fill="FFFFFF"/>
-        </w:rPr>
-        <w:t xml:space="preserve">LINQ </w:t>
-      </w:r>
-      <w:proofErr w:type="spellStart"/>
-      <w:r>
-        <w:rPr>
-          <w:rFonts w:ascii="Times New Roman" w:hAnsi="Times New Roman" w:cs="Times New Roman"/>
-          <w:color w:val="000000" w:themeColor="text1"/>
-          <w:shd w:val="clear" w:color="auto" w:fill="FFFFFF"/>
-        </w:rPr>
-        <w:t>to</w:t>
-      </w:r>
-      <w:proofErr w:type="spellEnd"/>
-      <w:r>
-        <w:rPr>
-          <w:rFonts w:ascii="Times New Roman" w:hAnsi="Times New Roman" w:cs="Times New Roman"/>
-          <w:color w:val="000000" w:themeColor="text1"/>
-          <w:shd w:val="clear" w:color="auto" w:fill="FFFFFF"/>
-        </w:rPr>
-        <w:t xml:space="preserve"> XML: Veri kaynağına parsel kullanılmadan hızlı bir biçimde erişilmek için geliştirilmiştir.</w:t>
+        <w:t xml:space="preserve"> List&lt;T&gt; tipindeki yapıların sorgulanması amacıyla geliştirilmiştir.</w:t>
+      </w:r>
+    </w:p>
+    <w:p>
+      <w:pPr>
+        <w:rPr>
+          <w:rFonts w:ascii="Times New Roman" w:hAnsi="Times New Roman" w:cs="Times New Roman"/>
+          <w:color w:val="000000" w:themeColor="text1"/>
+          <w:shd w:val="clear" w:color="auto" w:fill="FFFFFF"/>
+        </w:rPr>
+      </w:pPr>
+      <w:r>
+        <w:rPr>
+          <w:rFonts w:ascii="Times New Roman" w:hAnsi="Times New Roman" w:cs="Times New Roman"/>
+          <w:color w:val="000000" w:themeColor="text1"/>
+          <w:shd w:val="clear" w:color="auto" w:fill="FFFFFF"/>
+        </w:rPr>
+        <w:t>LINQ to SQL: Veriyi tutan ortamlardaki verilere erişmek ve erişilen verilerin üzerinde işlem yapmak amacıyla geliştirilimiştir.</w:t>
+      </w:r>
+    </w:p>
+    <w:p>
+      <w:pPr>
+        <w:rPr>
+          <w:rFonts w:ascii="Times New Roman" w:hAnsi="Times New Roman" w:cs="Times New Roman"/>
+          <w:color w:val="000000" w:themeColor="text1"/>
+          <w:shd w:val="clear" w:color="auto" w:fill="FFFFFF"/>
+        </w:rPr>
+      </w:pPr>
+      <w:r>
+        <w:rPr>
+          <w:rFonts w:ascii="Times New Roman" w:hAnsi="Times New Roman" w:cs="Times New Roman"/>
+          <w:color w:val="000000" w:themeColor="text1"/>
+          <w:shd w:val="clear" w:color="auto" w:fill="FFFFFF"/>
+        </w:rPr>
+        <w:t>LINQ to XML: Veri kaynağına parsel kullanılmadan hızlı bir biçimde erişilmek için geliştirilmiştir.</w:t>
       </w:r>
     </w:p>
     <w:p>
@@ -785,398 +640,110 @@
           <w:shd w:val="clear" w:color="auto" w:fill="FFFFFF"/>
         </w:rPr>
         <w:lastRenderedPageBreak/>
-        <w:t xml:space="preserve">LINQ </w:t>
-      </w:r>
-      <w:proofErr w:type="spellStart"/>
-      <w:r>
-        <w:rPr>
-          <w:rFonts w:ascii="Times New Roman" w:hAnsi="Times New Roman" w:cs="Times New Roman"/>
-          <w:color w:val="000000" w:themeColor="text1"/>
-          <w:shd w:val="clear" w:color="auto" w:fill="FFFFFF"/>
-        </w:rPr>
-        <w:t>to</w:t>
-      </w:r>
-      <w:proofErr w:type="spellEnd"/>
-      <w:r>
-        <w:rPr>
-          <w:rFonts w:ascii="Times New Roman" w:hAnsi="Times New Roman" w:cs="Times New Roman"/>
-          <w:color w:val="000000" w:themeColor="text1"/>
-          <w:shd w:val="clear" w:color="auto" w:fill="FFFFFF"/>
-        </w:rPr>
-        <w:t xml:space="preserve"> Object</w:t>
-      </w:r>
-    </w:p>
-    <w:p>
-      <w:pPr>
-        <w:rPr>
-          <w:rFonts w:ascii="Times New Roman" w:hAnsi="Times New Roman" w:cs="Times New Roman"/>
-          <w:color w:val="000000" w:themeColor="text1"/>
-          <w:shd w:val="clear" w:color="auto" w:fill="FFFFFF"/>
-        </w:rPr>
-      </w:pPr>
-      <w:r>
-        <w:rPr>
-          <w:rFonts w:ascii="Times New Roman" w:hAnsi="Times New Roman" w:cs="Times New Roman"/>
-          <w:color w:val="000000" w:themeColor="text1"/>
-          <w:shd w:val="clear" w:color="auto" w:fill="FFFFFF"/>
-        </w:rPr>
-        <w:t xml:space="preserve">Hafızada bulunan ve </w:t>
-      </w:r>
-      <w:proofErr w:type="spellStart"/>
-      <w:r>
-        <w:rPr>
-          <w:rFonts w:ascii="Times New Roman" w:hAnsi="Times New Roman" w:cs="Times New Roman"/>
-          <w:color w:val="000000" w:themeColor="text1"/>
-          <w:shd w:val="clear" w:color="auto" w:fill="FFFFFF"/>
-        </w:rPr>
-        <w:t>Enumerable</w:t>
-      </w:r>
-      <w:proofErr w:type="spellEnd"/>
-      <w:r>
-        <w:rPr>
-          <w:rFonts w:ascii="Times New Roman" w:hAnsi="Times New Roman" w:cs="Times New Roman"/>
-          <w:color w:val="000000" w:themeColor="text1"/>
-          <w:shd w:val="clear" w:color="auto" w:fill="FFFFFF"/>
-        </w:rPr>
-        <w:t xml:space="preserve">&lt;T&gt; </w:t>
-      </w:r>
-      <w:proofErr w:type="spellStart"/>
-      <w:r>
-        <w:rPr>
-          <w:rFonts w:ascii="Times New Roman" w:hAnsi="Times New Roman" w:cs="Times New Roman"/>
-          <w:color w:val="000000" w:themeColor="text1"/>
-          <w:shd w:val="clear" w:color="auto" w:fill="FFFFFF"/>
-        </w:rPr>
-        <w:t>arayüzünü</w:t>
-      </w:r>
-      <w:proofErr w:type="spellEnd"/>
-      <w:r>
-        <w:rPr>
-          <w:rFonts w:ascii="Times New Roman" w:hAnsi="Times New Roman" w:cs="Times New Roman"/>
-          <w:color w:val="000000" w:themeColor="text1"/>
-          <w:shd w:val="clear" w:color="auto" w:fill="FFFFFF"/>
-        </w:rPr>
-        <w:t xml:space="preserve"> uygulayan bütün koleksiyonlarda kullanılabilir. </w:t>
-      </w:r>
-      <w:proofErr w:type="spellStart"/>
-      <w:r>
-        <w:rPr>
-          <w:rFonts w:ascii="Times New Roman" w:hAnsi="Times New Roman" w:cs="Times New Roman"/>
-          <w:color w:val="000000" w:themeColor="text1"/>
-          <w:shd w:val="clear" w:color="auto" w:fill="FFFFFF"/>
-        </w:rPr>
-        <w:t>From</w:t>
-      </w:r>
-      <w:proofErr w:type="spellEnd"/>
-      <w:r>
-        <w:rPr>
-          <w:rFonts w:ascii="Times New Roman" w:hAnsi="Times New Roman" w:cs="Times New Roman"/>
-          <w:color w:val="000000" w:themeColor="text1"/>
-          <w:shd w:val="clear" w:color="auto" w:fill="FFFFFF"/>
-        </w:rPr>
-        <w:t xml:space="preserve"> </w:t>
-      </w:r>
-      <w:proofErr w:type="spellStart"/>
-      <w:r>
-        <w:rPr>
-          <w:rFonts w:ascii="Times New Roman" w:hAnsi="Times New Roman" w:cs="Times New Roman"/>
-          <w:color w:val="000000" w:themeColor="text1"/>
-          <w:shd w:val="clear" w:color="auto" w:fill="FFFFFF"/>
-        </w:rPr>
-        <w:t>where</w:t>
-      </w:r>
-      <w:proofErr w:type="spellEnd"/>
-      <w:r>
-        <w:rPr>
-          <w:rFonts w:ascii="Times New Roman" w:hAnsi="Times New Roman" w:cs="Times New Roman"/>
-          <w:color w:val="000000" w:themeColor="text1"/>
-          <w:shd w:val="clear" w:color="auto" w:fill="FFFFFF"/>
-        </w:rPr>
-        <w:t xml:space="preserve"> ve </w:t>
-      </w:r>
-      <w:proofErr w:type="spellStart"/>
-      <w:r>
-        <w:rPr>
-          <w:rFonts w:ascii="Times New Roman" w:hAnsi="Times New Roman" w:cs="Times New Roman"/>
-          <w:color w:val="000000" w:themeColor="text1"/>
-          <w:shd w:val="clear" w:color="auto" w:fill="FFFFFF"/>
-        </w:rPr>
-        <w:t>select</w:t>
-      </w:r>
-      <w:proofErr w:type="spellEnd"/>
-      <w:r>
-        <w:rPr>
-          <w:rFonts w:ascii="Times New Roman" w:hAnsi="Times New Roman" w:cs="Times New Roman"/>
-          <w:color w:val="000000" w:themeColor="text1"/>
-          <w:shd w:val="clear" w:color="auto" w:fill="FFFFFF"/>
-        </w:rPr>
-        <w:t xml:space="preserve"> gibi yapıları SQL ortamındaki gibi kullanarak işlem yapabiliriz.</w:t>
-      </w:r>
-    </w:p>
-    <w:p>
-      <w:pPr>
-        <w:rPr>
-          <w:rFonts w:ascii="Times New Roman" w:hAnsi="Times New Roman" w:cs="Times New Roman"/>
-          <w:color w:val="000000" w:themeColor="text1"/>
-          <w:shd w:val="clear" w:color="auto" w:fill="FFFFFF"/>
-        </w:rPr>
-      </w:pPr>
-    </w:p>
-    <w:p>
-      <w:pPr>
-        <w:rPr>
-          <w:rFonts w:ascii="Times New Roman" w:hAnsi="Times New Roman" w:cs="Times New Roman"/>
-          <w:color w:val="000000" w:themeColor="text1"/>
-          <w:shd w:val="clear" w:color="auto" w:fill="FFFFFF"/>
-        </w:rPr>
-      </w:pPr>
-      <w:r>
-        <w:rPr>
-          <w:rFonts w:ascii="Times New Roman" w:hAnsi="Times New Roman" w:cs="Times New Roman"/>
-          <w:color w:val="000000" w:themeColor="text1"/>
-          <w:shd w:val="clear" w:color="auto" w:fill="FFFFFF"/>
-        </w:rPr>
-        <w:t xml:space="preserve">LINQ </w:t>
-      </w:r>
-      <w:proofErr w:type="spellStart"/>
-      <w:r>
-        <w:rPr>
-          <w:rFonts w:ascii="Times New Roman" w:hAnsi="Times New Roman" w:cs="Times New Roman"/>
-          <w:color w:val="000000" w:themeColor="text1"/>
-          <w:shd w:val="clear" w:color="auto" w:fill="FFFFFF"/>
-        </w:rPr>
-        <w:t>to</w:t>
-      </w:r>
-      <w:proofErr w:type="spellEnd"/>
-      <w:r>
-        <w:rPr>
-          <w:rFonts w:ascii="Times New Roman" w:hAnsi="Times New Roman" w:cs="Times New Roman"/>
-          <w:color w:val="000000" w:themeColor="text1"/>
-          <w:shd w:val="clear" w:color="auto" w:fill="FFFFFF"/>
-        </w:rPr>
-        <w:t xml:space="preserve"> SQL </w:t>
-      </w:r>
-    </w:p>
-    <w:p>
-      <w:pPr>
-        <w:rPr>
-          <w:rFonts w:ascii="Times New Roman" w:hAnsi="Times New Roman" w:cs="Times New Roman"/>
-          <w:color w:val="000000" w:themeColor="text1"/>
-          <w:shd w:val="clear" w:color="auto" w:fill="FFFFFF"/>
-        </w:rPr>
-      </w:pPr>
-      <w:r>
-        <w:rPr>
-          <w:rFonts w:ascii="Times New Roman" w:hAnsi="Times New Roman" w:cs="Times New Roman"/>
-          <w:color w:val="000000" w:themeColor="text1"/>
-          <w:shd w:val="clear" w:color="auto" w:fill="FFFFFF"/>
-        </w:rPr>
-        <w:t xml:space="preserve">LINQ ifadeleri arka planda </w:t>
-      </w:r>
-      <w:proofErr w:type="spellStart"/>
-      <w:r>
-        <w:rPr>
-          <w:rFonts w:ascii="Times New Roman" w:hAnsi="Times New Roman" w:cs="Times New Roman"/>
-          <w:color w:val="000000" w:themeColor="text1"/>
-          <w:shd w:val="clear" w:color="auto" w:fill="FFFFFF"/>
-        </w:rPr>
-        <w:t>Queryable</w:t>
-      </w:r>
-      <w:proofErr w:type="spellEnd"/>
-      <w:r>
-        <w:rPr>
-          <w:rFonts w:ascii="Times New Roman" w:hAnsi="Times New Roman" w:cs="Times New Roman"/>
-          <w:color w:val="000000" w:themeColor="text1"/>
-          <w:shd w:val="clear" w:color="auto" w:fill="FFFFFF"/>
-        </w:rPr>
-        <w:t xml:space="preserve"> </w:t>
-      </w:r>
-      <w:proofErr w:type="spellStart"/>
-      <w:r>
-        <w:rPr>
-          <w:rFonts w:ascii="Times New Roman" w:hAnsi="Times New Roman" w:cs="Times New Roman"/>
-          <w:color w:val="000000" w:themeColor="text1"/>
-          <w:shd w:val="clear" w:color="auto" w:fill="FFFFFF"/>
-        </w:rPr>
-        <w:t>arayüzü</w:t>
-      </w:r>
-      <w:proofErr w:type="spellEnd"/>
-      <w:r>
-        <w:rPr>
-          <w:rFonts w:ascii="Times New Roman" w:hAnsi="Times New Roman" w:cs="Times New Roman"/>
-          <w:color w:val="000000" w:themeColor="text1"/>
-          <w:shd w:val="clear" w:color="auto" w:fill="FFFFFF"/>
-        </w:rPr>
-        <w:t xml:space="preserve"> ile uyumlu nesneler üretir. Bu </w:t>
-      </w:r>
-      <w:proofErr w:type="spellStart"/>
-      <w:r>
-        <w:rPr>
-          <w:rFonts w:ascii="Times New Roman" w:hAnsi="Times New Roman" w:cs="Times New Roman"/>
-          <w:color w:val="000000" w:themeColor="text1"/>
-          <w:shd w:val="clear" w:color="auto" w:fill="FFFFFF"/>
-        </w:rPr>
-        <w:t>arayüz</w:t>
-      </w:r>
-      <w:proofErr w:type="spellEnd"/>
-      <w:r>
-        <w:rPr>
-          <w:rFonts w:ascii="Times New Roman" w:hAnsi="Times New Roman" w:cs="Times New Roman"/>
-          <w:color w:val="000000" w:themeColor="text1"/>
-          <w:shd w:val="clear" w:color="auto" w:fill="FFFFFF"/>
-        </w:rPr>
-        <w:t xml:space="preserve"> içinde LINQ ifadeleri kollara ayrılır. Kollara ayıran nesnenin adı </w:t>
-      </w:r>
-      <w:proofErr w:type="spellStart"/>
-      <w:r>
-        <w:rPr>
-          <w:rFonts w:ascii="Times New Roman" w:hAnsi="Times New Roman" w:cs="Times New Roman"/>
-          <w:color w:val="000000" w:themeColor="text1"/>
-          <w:shd w:val="clear" w:color="auto" w:fill="FFFFFF"/>
-        </w:rPr>
-        <w:t>Expressiondur</w:t>
-      </w:r>
-      <w:proofErr w:type="spellEnd"/>
-      <w:r>
-        <w:rPr>
-          <w:rFonts w:ascii="Times New Roman" w:hAnsi="Times New Roman" w:cs="Times New Roman"/>
-          <w:color w:val="000000" w:themeColor="text1"/>
-          <w:shd w:val="clear" w:color="auto" w:fill="FFFFFF"/>
-        </w:rPr>
-        <w:t xml:space="preserve">. </w:t>
-      </w:r>
-      <w:proofErr w:type="spellStart"/>
-      <w:r>
-        <w:rPr>
-          <w:rFonts w:ascii="Times New Roman" w:hAnsi="Times New Roman" w:cs="Times New Roman"/>
-          <w:color w:val="000000" w:themeColor="text1"/>
-          <w:shd w:val="clear" w:color="auto" w:fill="FFFFFF"/>
-        </w:rPr>
-        <w:t>Queryprovider</w:t>
-      </w:r>
-      <w:proofErr w:type="spellEnd"/>
-      <w:r>
-        <w:rPr>
-          <w:rFonts w:ascii="Times New Roman" w:hAnsi="Times New Roman" w:cs="Times New Roman"/>
-          <w:color w:val="000000" w:themeColor="text1"/>
-          <w:shd w:val="clear" w:color="auto" w:fill="FFFFFF"/>
-        </w:rPr>
-        <w:t xml:space="preserve"> isimli </w:t>
-      </w:r>
-      <w:proofErr w:type="spellStart"/>
-      <w:r>
-        <w:rPr>
-          <w:rFonts w:ascii="Times New Roman" w:hAnsi="Times New Roman" w:cs="Times New Roman"/>
-          <w:color w:val="000000" w:themeColor="text1"/>
-          <w:shd w:val="clear" w:color="auto" w:fill="FFFFFF"/>
-        </w:rPr>
-        <w:t>arayüz</w:t>
-      </w:r>
-      <w:proofErr w:type="spellEnd"/>
-      <w:r>
-        <w:rPr>
-          <w:rFonts w:ascii="Times New Roman" w:hAnsi="Times New Roman" w:cs="Times New Roman"/>
-          <w:color w:val="000000" w:themeColor="text1"/>
-          <w:shd w:val="clear" w:color="auto" w:fill="FFFFFF"/>
-        </w:rPr>
-        <w:t xml:space="preserve"> sayesinde ise dinamik sorgu cümleleri oluşturur.</w:t>
-      </w:r>
-    </w:p>
-    <w:p>
-      <w:pPr>
-        <w:rPr>
-          <w:rFonts w:ascii="Times New Roman" w:hAnsi="Times New Roman" w:cs="Times New Roman"/>
-          <w:color w:val="000000" w:themeColor="text1"/>
-          <w:shd w:val="clear" w:color="auto" w:fill="FFFFFF"/>
-        </w:rPr>
-      </w:pPr>
-      <w:r>
-        <w:rPr>
-          <w:rFonts w:ascii="Times New Roman" w:hAnsi="Times New Roman" w:cs="Times New Roman"/>
-          <w:color w:val="000000" w:themeColor="text1"/>
-          <w:shd w:val="clear" w:color="auto" w:fill="FFFFFF"/>
-        </w:rPr>
-        <w:t>Bu sorguda çalışma esnasında t-</w:t>
-      </w:r>
-      <w:proofErr w:type="spellStart"/>
-      <w:r>
-        <w:rPr>
-          <w:rFonts w:ascii="Times New Roman" w:hAnsi="Times New Roman" w:cs="Times New Roman"/>
-          <w:color w:val="000000" w:themeColor="text1"/>
-          <w:shd w:val="clear" w:color="auto" w:fill="FFFFFF"/>
-        </w:rPr>
-        <w:t>sql</w:t>
-      </w:r>
-      <w:proofErr w:type="spellEnd"/>
-      <w:r>
-        <w:rPr>
-          <w:rFonts w:ascii="Times New Roman" w:hAnsi="Times New Roman" w:cs="Times New Roman"/>
-          <w:color w:val="000000" w:themeColor="text1"/>
-          <w:shd w:val="clear" w:color="auto" w:fill="FFFFFF"/>
-        </w:rPr>
-        <w:t xml:space="preserve"> yapısına çevrilir. </w:t>
-      </w:r>
-      <w:proofErr w:type="spellStart"/>
-      <w:r>
-        <w:rPr>
-          <w:rFonts w:ascii="Times New Roman" w:hAnsi="Times New Roman" w:cs="Times New Roman"/>
-          <w:color w:val="000000" w:themeColor="text1"/>
-          <w:shd w:val="clear" w:color="auto" w:fill="FFFFFF"/>
-        </w:rPr>
-        <w:t>Çevirilen</w:t>
-      </w:r>
-      <w:proofErr w:type="spellEnd"/>
-      <w:r>
-        <w:rPr>
-          <w:rFonts w:ascii="Times New Roman" w:hAnsi="Times New Roman" w:cs="Times New Roman"/>
-          <w:color w:val="000000" w:themeColor="text1"/>
-          <w:shd w:val="clear" w:color="auto" w:fill="FFFFFF"/>
-        </w:rPr>
-        <w:t xml:space="preserve"> yapı veri tabanı üzerinde direkt olarak sorgulama yapabilir.</w:t>
-      </w:r>
-    </w:p>
-    <w:p>
-      <w:pPr>
-        <w:rPr>
-          <w:rFonts w:ascii="Times New Roman" w:hAnsi="Times New Roman" w:cs="Times New Roman"/>
-          <w:color w:val="000000" w:themeColor="text1"/>
-          <w:shd w:val="clear" w:color="auto" w:fill="FFFFFF"/>
-        </w:rPr>
-      </w:pPr>
-    </w:p>
-    <w:p>
-      <w:pPr>
-        <w:rPr>
-          <w:rFonts w:ascii="Times New Roman" w:hAnsi="Times New Roman" w:cs="Times New Roman"/>
-          <w:color w:val="000000" w:themeColor="text1"/>
-          <w:shd w:val="clear" w:color="auto" w:fill="FFFFFF"/>
-        </w:rPr>
-      </w:pPr>
-      <w:r>
-        <w:rPr>
-          <w:rFonts w:ascii="Times New Roman" w:hAnsi="Times New Roman" w:cs="Times New Roman"/>
-          <w:color w:val="000000" w:themeColor="text1"/>
-          <w:shd w:val="clear" w:color="auto" w:fill="FFFFFF"/>
-        </w:rPr>
-        <w:t xml:space="preserve">LINQ </w:t>
-      </w:r>
-      <w:proofErr w:type="spellStart"/>
-      <w:r>
-        <w:rPr>
-          <w:rFonts w:ascii="Times New Roman" w:hAnsi="Times New Roman" w:cs="Times New Roman"/>
-          <w:color w:val="000000" w:themeColor="text1"/>
-          <w:shd w:val="clear" w:color="auto" w:fill="FFFFFF"/>
-        </w:rPr>
-        <w:t>to</w:t>
-      </w:r>
-      <w:proofErr w:type="spellEnd"/>
-      <w:r>
-        <w:rPr>
-          <w:rFonts w:ascii="Times New Roman" w:hAnsi="Times New Roman" w:cs="Times New Roman"/>
-          <w:color w:val="000000" w:themeColor="text1"/>
-          <w:shd w:val="clear" w:color="auto" w:fill="FFFFFF"/>
-        </w:rPr>
-        <w:t xml:space="preserve"> XML </w:t>
+        <w:t>LINQ to Object</w:t>
+      </w:r>
+    </w:p>
+    <w:p>
+      <w:pPr>
+        <w:rPr>
+          <w:rFonts w:ascii="Times New Roman" w:hAnsi="Times New Roman" w:cs="Times New Roman"/>
+          <w:color w:val="000000" w:themeColor="text1"/>
+          <w:shd w:val="clear" w:color="auto" w:fill="FFFFFF"/>
+        </w:rPr>
+      </w:pPr>
+      <w:r>
+        <w:rPr>
+          <w:rFonts w:ascii="Times New Roman" w:hAnsi="Times New Roman" w:cs="Times New Roman"/>
+          <w:color w:val="000000" w:themeColor="text1"/>
+          <w:shd w:val="clear" w:color="auto" w:fill="FFFFFF"/>
+        </w:rPr>
+        <w:t>Hafızada bulunan ve Enumerable&lt;T&gt; arayüzünü uygulayan bütün koleksiyonlarda kullanılabilir. From where ve select gibi yapıları SQL ortamındaki gibi kullanarak işlem yapabiliriz.</w:t>
+      </w:r>
+    </w:p>
+    <w:p>
+      <w:pPr>
+        <w:rPr>
+          <w:rFonts w:ascii="Times New Roman" w:hAnsi="Times New Roman" w:cs="Times New Roman"/>
+          <w:color w:val="000000" w:themeColor="text1"/>
+          <w:shd w:val="clear" w:color="auto" w:fill="FFFFFF"/>
+        </w:rPr>
+      </w:pPr>
+    </w:p>
+    <w:p>
+      <w:pPr>
+        <w:rPr>
+          <w:rFonts w:ascii="Times New Roman" w:hAnsi="Times New Roman" w:cs="Times New Roman"/>
+          <w:color w:val="000000" w:themeColor="text1"/>
+          <w:shd w:val="clear" w:color="auto" w:fill="FFFFFF"/>
+        </w:rPr>
+      </w:pPr>
+      <w:r>
+        <w:rPr>
+          <w:rFonts w:ascii="Times New Roman" w:hAnsi="Times New Roman" w:cs="Times New Roman"/>
+          <w:color w:val="000000" w:themeColor="text1"/>
+          <w:shd w:val="clear" w:color="auto" w:fill="FFFFFF"/>
+        </w:rPr>
+        <w:t xml:space="preserve">LINQ to SQL </w:t>
+      </w:r>
+    </w:p>
+    <w:p>
+      <w:pPr>
+        <w:rPr>
+          <w:rFonts w:ascii="Times New Roman" w:hAnsi="Times New Roman" w:cs="Times New Roman"/>
+          <w:color w:val="000000" w:themeColor="text1"/>
+          <w:shd w:val="clear" w:color="auto" w:fill="FFFFFF"/>
+        </w:rPr>
+      </w:pPr>
+      <w:r>
+        <w:rPr>
+          <w:rFonts w:ascii="Times New Roman" w:hAnsi="Times New Roman" w:cs="Times New Roman"/>
+          <w:color w:val="000000" w:themeColor="text1"/>
+          <w:shd w:val="clear" w:color="auto" w:fill="FFFFFF"/>
+        </w:rPr>
+        <w:t>LINQ ifadeleri arka planda Queryable arayüzü ile uyumlu nesneler üretir. Bu arayüz içinde LINQ ifadeleri kollara ayrılır. Kollara ayıran nesnenin adı Expressiondur. Queryprovider isimli arayüz sayesinde ise dinamik sorgu cümleleri oluşturur.</w:t>
+      </w:r>
+    </w:p>
+    <w:p>
+      <w:pPr>
+        <w:rPr>
+          <w:rFonts w:ascii="Times New Roman" w:hAnsi="Times New Roman" w:cs="Times New Roman"/>
+          <w:color w:val="000000" w:themeColor="text1"/>
+          <w:shd w:val="clear" w:color="auto" w:fill="FFFFFF"/>
+        </w:rPr>
+      </w:pPr>
+      <w:r>
+        <w:rPr>
+          <w:rFonts w:ascii="Times New Roman" w:hAnsi="Times New Roman" w:cs="Times New Roman"/>
+          <w:color w:val="000000" w:themeColor="text1"/>
+          <w:shd w:val="clear" w:color="auto" w:fill="FFFFFF"/>
+        </w:rPr>
+        <w:t>Bu sorguda çalışma esnasında t-sql yapısına çevrilir. Çevirilen yapı veri tabanı üzerinde direkt olarak sorgulama yapabilir.</w:t>
+      </w:r>
+    </w:p>
+    <w:p>
+      <w:pPr>
+        <w:rPr>
+          <w:rFonts w:ascii="Times New Roman" w:hAnsi="Times New Roman" w:cs="Times New Roman"/>
+          <w:color w:val="000000" w:themeColor="text1"/>
+          <w:shd w:val="clear" w:color="auto" w:fill="FFFFFF"/>
+        </w:rPr>
+      </w:pPr>
+    </w:p>
+    <w:p>
+      <w:pPr>
+        <w:rPr>
+          <w:rFonts w:ascii="Times New Roman" w:hAnsi="Times New Roman" w:cs="Times New Roman"/>
+          <w:color w:val="000000" w:themeColor="text1"/>
+          <w:shd w:val="clear" w:color="auto" w:fill="FFFFFF"/>
+        </w:rPr>
+      </w:pPr>
+      <w:r>
+        <w:rPr>
+          <w:rFonts w:ascii="Times New Roman" w:hAnsi="Times New Roman" w:cs="Times New Roman"/>
+          <w:color w:val="000000" w:themeColor="text1"/>
+          <w:shd w:val="clear" w:color="auto" w:fill="FFFFFF"/>
+        </w:rPr>
+        <w:t xml:space="preserve">LINQ to XML </w:t>
       </w:r>
     </w:p>
     <w:p>
@@ -1195,7 +762,6 @@
         </w:rPr>
         <w:t xml:space="preserve">LINQ mimarisinin XML verilerini sorgulaması için üretilmiştir. Bu sınıfların tamamı </w:t>
       </w:r>
-      <w:proofErr w:type="spellStart"/>
       <w:proofErr w:type="gramStart"/>
       <w:r>
         <w:rPr>
@@ -1203,7 +769,7 @@
           <w:color w:val="000000" w:themeColor="text1"/>
           <w:shd w:val="clear" w:color="auto" w:fill="FFFFFF"/>
         </w:rPr>
-        <w:t>Syste.Xml</w:t>
+        <w:t>Syste.Xml.Linq</w:t>
       </w:r>
       <w:proofErr w:type="gramEnd"/>
       <w:r>
@@ -1212,17 +778,1149 @@
           <w:color w:val="000000" w:themeColor="text1"/>
           <w:shd w:val="clear" w:color="auto" w:fill="FFFFFF"/>
         </w:rPr>
-        <w:t>.Linq</w:t>
-      </w:r>
-      <w:proofErr w:type="spellEnd"/>
-      <w:r>
-        <w:rPr>
-          <w:rFonts w:ascii="Times New Roman" w:hAnsi="Times New Roman" w:cs="Times New Roman"/>
-          <w:color w:val="000000" w:themeColor="text1"/>
-          <w:shd w:val="clear" w:color="auto" w:fill="FFFFFF"/>
-        </w:rPr>
         <w:t xml:space="preserve"> olarak adlandırılır.</w:t>
       </w:r>
+    </w:p>
+    <w:p>
+      <w:pPr>
+        <w:rPr>
+          <w:sz w:val="28"/>
+          <w:szCs w:val="28"/>
+        </w:rPr>
+      </w:pPr>
+    </w:p>
+    <w:p>
+      <w:pPr>
+        <w:rPr>
+          <w:sz w:val="28"/>
+          <w:szCs w:val="28"/>
+        </w:rPr>
+      </w:pPr>
+    </w:p>
+    <w:p>
+      <w:pPr>
+        <w:rPr>
+          <w:sz w:val="28"/>
+          <w:szCs w:val="28"/>
+        </w:rPr>
+      </w:pPr>
+    </w:p>
+    <w:p>
+      <w:pPr>
+        <w:rPr>
+          <w:sz w:val="28"/>
+          <w:szCs w:val="28"/>
+        </w:rPr>
+      </w:pPr>
+    </w:p>
+    <w:p>
+      <w:pPr>
+        <w:rPr>
+          <w:sz w:val="28"/>
+          <w:szCs w:val="28"/>
+        </w:rPr>
+      </w:pPr>
+    </w:p>
+    <w:p>
+      <w:pPr>
+        <w:rPr>
+          <w:sz w:val="28"/>
+          <w:szCs w:val="28"/>
+        </w:rPr>
+      </w:pPr>
+    </w:p>
+    <w:p>
+      <w:pPr>
+        <w:rPr>
+          <w:sz w:val="28"/>
+          <w:szCs w:val="28"/>
+        </w:rPr>
+      </w:pPr>
+    </w:p>
+    <w:p>
+      <w:pPr>
+        <w:rPr>
+          <w:sz w:val="28"/>
+          <w:szCs w:val="28"/>
+        </w:rPr>
+      </w:pPr>
+    </w:p>
+    <w:p>
+      <w:pPr>
+        <w:rPr>
+          <w:sz w:val="28"/>
+          <w:szCs w:val="28"/>
+        </w:rPr>
+      </w:pPr>
+    </w:p>
+    <w:p>
+      <w:pPr>
+        <w:rPr>
+          <w:sz w:val="28"/>
+          <w:szCs w:val="28"/>
+        </w:rPr>
+      </w:pPr>
+    </w:p>
+    <w:p>
+      <w:pPr>
+        <w:rPr>
+          <w:sz w:val="28"/>
+          <w:szCs w:val="28"/>
+        </w:rPr>
+      </w:pPr>
+    </w:p>
+    <w:p>
+      <w:pPr>
+        <w:rPr>
+          <w:sz w:val="28"/>
+          <w:szCs w:val="28"/>
+        </w:rPr>
+      </w:pPr>
+    </w:p>
+    <w:p>
+      <w:pPr>
+        <w:rPr>
+          <w:sz w:val="28"/>
+          <w:szCs w:val="28"/>
+        </w:rPr>
+      </w:pPr>
+    </w:p>
+    <w:p>
+      <w:pPr>
+        <w:rPr>
+          <w:sz w:val="28"/>
+          <w:szCs w:val="28"/>
+        </w:rPr>
+      </w:pPr>
+    </w:p>
+    <w:p>
+      <w:pPr>
+        <w:rPr>
+          <w:sz w:val="28"/>
+          <w:szCs w:val="28"/>
+        </w:rPr>
+      </w:pPr>
+    </w:p>
+    <w:p>
+      <w:pPr>
+        <w:rPr>
+          <w:sz w:val="28"/>
+          <w:szCs w:val="28"/>
+        </w:rPr>
+      </w:pPr>
+    </w:p>
+    <w:p>
+      <w:pPr>
+        <w:jc w:val="center"/>
+        <w:rPr>
+          <w:rStyle w:val="Gl"/>
+          <w:rFonts w:ascii="Arial" w:hAnsi="Arial" w:cs="Arial"/>
+          <w:spacing w:val="-1"/>
+          <w:sz w:val="40"/>
+          <w:szCs w:val="40"/>
+          <w:shd w:val="clear" w:color="auto" w:fill="FFFFFF"/>
+        </w:rPr>
+      </w:pPr>
+      <w:proofErr w:type="gramStart"/>
+      <w:r>
+        <w:rPr>
+          <w:rStyle w:val="Gl"/>
+          <w:rFonts w:ascii="Arial" w:hAnsi="Arial" w:cs="Arial"/>
+          <w:spacing w:val="-1"/>
+          <w:sz w:val="40"/>
+          <w:szCs w:val="40"/>
+          <w:shd w:val="clear" w:color="auto" w:fill="FFFFFF"/>
+        </w:rPr>
+        <w:lastRenderedPageBreak/>
+        <w:t>LINQ -</w:t>
+      </w:r>
+      <w:proofErr w:type="gramEnd"/>
+      <w:r>
+        <w:rPr>
+          <w:rStyle w:val="Gl"/>
+          <w:rFonts w:ascii="Arial" w:hAnsi="Arial" w:cs="Arial"/>
+          <w:spacing w:val="-1"/>
+          <w:sz w:val="40"/>
+          <w:szCs w:val="40"/>
+          <w:shd w:val="clear" w:color="auto" w:fill="FFFFFF"/>
+        </w:rPr>
+        <w:t xml:space="preserve"> EF İlişkisi</w:t>
+      </w:r>
+    </w:p>
+    <w:p>
+      <w:pPr>
+        <w:jc w:val="center"/>
+        <w:rPr>
+          <w:rStyle w:val="Gl"/>
+          <w:rFonts w:ascii="Arial" w:hAnsi="Arial" w:cs="Arial"/>
+          <w:spacing w:val="-1"/>
+          <w:sz w:val="40"/>
+          <w:szCs w:val="40"/>
+          <w:shd w:val="clear" w:color="auto" w:fill="FFFFFF"/>
+        </w:rPr>
+      </w:pPr>
+    </w:p>
+    <w:p>
+      <w:pPr>
+        <w:rPr>
+          <w:sz w:val="32"/>
+          <w:szCs w:val="32"/>
+        </w:rPr>
+      </w:pPr>
+      <w:r>
+        <w:rPr>
+          <w:rStyle w:val="Gl"/>
+          <w:rFonts w:ascii="Arial" w:hAnsi="Arial" w:cs="Arial"/>
+          <w:spacing w:val="-1"/>
+          <w:sz w:val="32"/>
+          <w:szCs w:val="32"/>
+          <w:shd w:val="clear" w:color="auto" w:fill="FFFFFF"/>
+        </w:rPr>
+        <w:t>Entity Framework:</w:t>
+      </w:r>
+      <w:r>
+        <w:rPr>
+          <w:rFonts w:ascii="Arial" w:hAnsi="Arial" w:cs="Arial"/>
+          <w:spacing w:val="-1"/>
+          <w:sz w:val="32"/>
+          <w:szCs w:val="32"/>
+          <w:shd w:val="clear" w:color="auto" w:fill="FFFFFF"/>
+        </w:rPr>
+        <w:t xml:space="preserve"> .Net platformunda ORM (Object Relational Mapping) araçlarından birisidir. ORM (Object Relational Mapping) ise veritabanı ile nesneye yönelik programlama (OOP) arasındaki ilişkiyi kuran teknolojidir. </w:t>
+      </w:r>
+      <w:r>
+        <w:rPr>
+          <w:rFonts w:ascii="Arial" w:hAnsi="Arial" w:cs="Arial"/>
+          <w:sz w:val="32"/>
+          <w:szCs w:val="32"/>
+          <w:shd w:val="clear" w:color="auto" w:fill="FFFFFF"/>
+        </w:rPr>
+        <w:t xml:space="preserve">Basite indirgemek istersek, </w:t>
+      </w:r>
+      <w:r>
+        <w:rPr>
+          <w:rStyle w:val="Vurgu"/>
+          <w:rFonts w:ascii="Arial" w:hAnsi="Arial" w:cs="Arial"/>
+          <w:sz w:val="32"/>
+          <w:szCs w:val="32"/>
+          <w:bdr w:val="none" w:sz="0" w:space="0" w:color="auto" w:frame="1"/>
+          <w:shd w:val="clear" w:color="auto" w:fill="FFFFFF"/>
+        </w:rPr>
+        <w:t>Nesnelerimizi ilişkisel veritabanındaki tablomuza bağlayan ve veri alış-verişini bizim için yapan bir tekniktir/metodtur</w:t>
+      </w:r>
+      <w:r>
+        <w:rPr>
+          <w:rFonts w:ascii="Arial" w:hAnsi="Arial" w:cs="Arial"/>
+          <w:sz w:val="32"/>
+          <w:szCs w:val="32"/>
+          <w:shd w:val="clear" w:color="auto" w:fill="FFFFFF"/>
+        </w:rPr>
+        <w:t>. ORM tekniği belli bir programlama diline bağlı değildir ve her n</w:t>
+      </w:r>
+      <w:r>
+        <w:rPr>
+          <w:rFonts w:ascii="Arial" w:hAnsi="Arial" w:cs="Arial"/>
+          <w:sz w:val="30"/>
+          <w:szCs w:val="30"/>
+          <w:shd w:val="clear" w:color="auto" w:fill="FFFFFF"/>
+        </w:rPr>
+        <w:t>esneye yönelik programlama dillerinde</w:t>
+      </w:r>
+      <w:r>
+        <w:rPr>
+          <w:rFonts w:ascii="Arial" w:hAnsi="Arial" w:cs="Arial"/>
+          <w:sz w:val="32"/>
+          <w:szCs w:val="32"/>
+          <w:shd w:val="clear" w:color="auto" w:fill="FFFFFF"/>
+        </w:rPr>
+        <w:t xml:space="preserve"> yazılabilir/kullanılabilir.</w:t>
+      </w:r>
+      <w:r>
+        <w:rPr>
+          <w:rFonts w:ascii="Arial" w:hAnsi="Arial" w:cs="Arial"/>
+          <w:spacing w:val="-1"/>
+          <w:sz w:val="32"/>
+          <w:szCs w:val="32"/>
+          <w:shd w:val="clear" w:color="auto" w:fill="FFFFFF"/>
+        </w:rPr>
+        <w:t xml:space="preserve"> Yani Entity Framework, nesne tabanlı programlamada veritabanındaki tablolara uygun nesneler oluşturma tekniğidir.</w:t>
+      </w:r>
+    </w:p>
+    <w:p>
+      <w:pPr>
+        <w:rPr>
+          <w:rFonts w:ascii="Arial" w:hAnsi="Arial" w:cs="Arial"/>
+        </w:rPr>
+      </w:pPr>
+    </w:p>
+    <w:p>
+      <w:pPr>
+        <w:rPr>
+          <w:rFonts w:ascii="Arial" w:hAnsi="Arial" w:cs="Arial"/>
+        </w:rPr>
+      </w:pPr>
+    </w:p>
+    <w:p>
+      <w:pPr>
+        <w:rPr>
+          <w:rFonts w:ascii="Arial" w:hAnsi="Arial" w:cs="Arial"/>
+          <w:sz w:val="32"/>
+          <w:szCs w:val="32"/>
+        </w:rPr>
+      </w:pPr>
+      <w:r>
+        <w:rPr>
+          <w:rFonts w:ascii="Arial" w:hAnsi="Arial" w:cs="Arial"/>
+          <w:sz w:val="32"/>
+          <w:szCs w:val="32"/>
+          <w:shd w:val="clear" w:color="auto" w:fill="FFFFFF"/>
+        </w:rPr>
+        <w:t>Entity Framework ‘ün amacı yazılım geliştiricileri katı SQL sorgularından kurtararak ORM (Object Relational Mapping) imkânı sağlar. LINQ sayesinde yazılım geliştirici katı, uzun ve karmaşık SQL sorgularını yazmaktan kurtulur. Bunun yanında Entity Framework CRUD (Create, Read, Update, Delete) işlemleri ile uygulama ve veritabanı arasındaki iletişimin yapılmasını sağlar.</w:t>
+      </w:r>
+    </w:p>
+    <w:p>
+      <w:pPr>
+        <w:rPr>
+          <w:rFonts w:ascii="Arial" w:hAnsi="Arial" w:cs="Arial"/>
+          <w:spacing w:val="-1"/>
+          <w:sz w:val="32"/>
+          <w:szCs w:val="32"/>
+          <w:shd w:val="clear" w:color="auto" w:fill="FFFFFF"/>
+        </w:rPr>
+      </w:pPr>
+    </w:p>
+    <w:p>
+      <w:pPr>
+        <w:numPr>
+          <w:ilvl w:val="0"/>
+          <w:numId w:val="2"/>
+        </w:numPr>
+        <w:spacing w:after="150" w:line="240" w:lineRule="auto"/>
+        <w:textAlignment w:val="baseline"/>
+        <w:rPr>
+          <w:rFonts w:ascii="Arial" w:eastAsia="Times New Roman" w:hAnsi="Arial" w:cs="Arial"/>
+          <w:sz w:val="32"/>
+          <w:szCs w:val="32"/>
+          <w:lang w:eastAsia="tr-TR"/>
+        </w:rPr>
+      </w:pPr>
+      <w:r>
+        <w:rPr>
+          <w:rFonts w:ascii="Arial" w:eastAsia="Times New Roman" w:hAnsi="Arial" w:cs="Arial"/>
+          <w:sz w:val="32"/>
+          <w:szCs w:val="32"/>
+          <w:lang w:eastAsia="tr-TR"/>
+        </w:rPr>
+        <w:t>CRUD (Create, Read, Update, Delete) işlemleri ile uzun, karışık ve zahmet verici SQL kodlarından kurtulmamızı sağlar.</w:t>
+      </w:r>
+    </w:p>
+    <w:p>
+      <w:pPr>
+        <w:numPr>
+          <w:ilvl w:val="0"/>
+          <w:numId w:val="2"/>
+        </w:numPr>
+        <w:spacing w:after="150" w:line="240" w:lineRule="auto"/>
+        <w:textAlignment w:val="baseline"/>
+        <w:rPr>
+          <w:rFonts w:ascii="Arial" w:eastAsia="Times New Roman" w:hAnsi="Arial" w:cs="Arial"/>
+          <w:sz w:val="32"/>
+          <w:szCs w:val="32"/>
+          <w:lang w:eastAsia="tr-TR"/>
+        </w:rPr>
+      </w:pPr>
+      <w:r>
+        <w:rPr>
+          <w:rFonts w:ascii="Arial" w:eastAsia="Times New Roman" w:hAnsi="Arial" w:cs="Arial"/>
+          <w:sz w:val="32"/>
+          <w:szCs w:val="32"/>
+          <w:lang w:eastAsia="tr-TR"/>
+        </w:rPr>
+        <w:t>Kodu veritabanından soyutlar, yani kod tarafında EF için oluşturulan entity’ler aslında veritabanı tarafındaki tabloları ve bu tablolar arasındaki bağlantıları (one to one, one to many ve many to many gibi) temsil ederler.</w:t>
+      </w:r>
+    </w:p>
+    <w:p>
+      <w:pPr>
+        <w:numPr>
+          <w:ilvl w:val="0"/>
+          <w:numId w:val="2"/>
+        </w:numPr>
+        <w:spacing w:after="150" w:line="240" w:lineRule="auto"/>
+        <w:textAlignment w:val="baseline"/>
+        <w:rPr>
+          <w:rFonts w:ascii="Arial" w:eastAsia="Times New Roman" w:hAnsi="Arial" w:cs="Arial"/>
+          <w:sz w:val="32"/>
+          <w:szCs w:val="32"/>
+          <w:lang w:eastAsia="tr-TR"/>
+        </w:rPr>
+      </w:pPr>
+      <w:r>
+        <w:rPr>
+          <w:rFonts w:ascii="Arial" w:eastAsia="Times New Roman" w:hAnsi="Arial" w:cs="Arial"/>
+          <w:sz w:val="32"/>
+          <w:szCs w:val="32"/>
+          <w:lang w:eastAsia="tr-TR"/>
+        </w:rPr>
+        <w:t>Veritabanı işlemlerinde nesneye yönelik kod yazmamızı sağlar.</w:t>
+      </w:r>
+    </w:p>
+    <w:p>
+      <w:pPr>
+        <w:numPr>
+          <w:ilvl w:val="0"/>
+          <w:numId w:val="2"/>
+        </w:numPr>
+        <w:spacing w:after="150" w:line="240" w:lineRule="auto"/>
+        <w:textAlignment w:val="baseline"/>
+        <w:rPr>
+          <w:rFonts w:ascii="Arial" w:eastAsia="Times New Roman" w:hAnsi="Arial" w:cs="Arial"/>
+          <w:sz w:val="32"/>
+          <w:szCs w:val="32"/>
+          <w:lang w:eastAsia="tr-TR"/>
+        </w:rPr>
+      </w:pPr>
+      <w:r>
+        <w:rPr>
+          <w:rFonts w:ascii="Arial" w:eastAsia="Times New Roman" w:hAnsi="Arial" w:cs="Arial"/>
+          <w:sz w:val="32"/>
+          <w:szCs w:val="32"/>
+          <w:lang w:eastAsia="tr-TR"/>
+        </w:rPr>
+        <w:lastRenderedPageBreak/>
+        <w:t>Daha sade ve zahmetsiz SQL sorguları sayesinde veritabanı performansını artırır.</w:t>
+      </w:r>
+    </w:p>
+    <w:p>
+      <w:pPr>
+        <w:numPr>
+          <w:ilvl w:val="0"/>
+          <w:numId w:val="2"/>
+        </w:numPr>
+        <w:spacing w:after="150" w:line="240" w:lineRule="auto"/>
+        <w:textAlignment w:val="baseline"/>
+        <w:rPr>
+          <w:rFonts w:ascii="Arial" w:eastAsia="Times New Roman" w:hAnsi="Arial" w:cs="Arial"/>
+          <w:sz w:val="32"/>
+          <w:szCs w:val="32"/>
+          <w:lang w:eastAsia="tr-TR"/>
+        </w:rPr>
+      </w:pPr>
+      <w:r>
+        <w:rPr>
+          <w:rFonts w:ascii="Arial" w:eastAsia="Times New Roman" w:hAnsi="Arial" w:cs="Arial"/>
+          <w:sz w:val="32"/>
+          <w:szCs w:val="32"/>
+          <w:lang w:eastAsia="tr-TR"/>
+        </w:rPr>
+        <w:t>Yazılım geliştiricinin data işlemleri ile haşır neşir olmadan sadece uygulama üzerinde odaklanmasına olanak sağlar.</w:t>
+      </w:r>
+    </w:p>
+    <w:p>
+      <w:pPr>
+        <w:numPr>
+          <w:ilvl w:val="0"/>
+          <w:numId w:val="2"/>
+        </w:numPr>
+        <w:spacing w:after="150" w:line="240" w:lineRule="auto"/>
+        <w:textAlignment w:val="baseline"/>
+        <w:rPr>
+          <w:rFonts w:ascii="Arial" w:eastAsia="Times New Roman" w:hAnsi="Arial" w:cs="Arial"/>
+          <w:sz w:val="32"/>
+          <w:szCs w:val="32"/>
+          <w:lang w:eastAsia="tr-TR"/>
+        </w:rPr>
+      </w:pPr>
+      <w:r>
+        <w:rPr>
+          <w:rFonts w:ascii="Arial" w:eastAsia="Times New Roman" w:hAnsi="Arial" w:cs="Arial"/>
+          <w:sz w:val="32"/>
+          <w:szCs w:val="32"/>
+          <w:lang w:eastAsia="tr-TR"/>
+        </w:rPr>
+        <w:t>Kod yazma süresini kısaltarak daha az zamanda daha çok iş yapmayı sağlar.</w:t>
+      </w:r>
+    </w:p>
+    <w:p>
+      <w:pPr>
+        <w:numPr>
+          <w:ilvl w:val="0"/>
+          <w:numId w:val="2"/>
+        </w:numPr>
+        <w:spacing w:after="150" w:line="240" w:lineRule="auto"/>
+        <w:textAlignment w:val="baseline"/>
+        <w:rPr>
+          <w:rFonts w:ascii="Arial" w:eastAsia="Times New Roman" w:hAnsi="Arial" w:cs="Arial"/>
+          <w:sz w:val="32"/>
+          <w:szCs w:val="32"/>
+          <w:lang w:eastAsia="tr-TR"/>
+        </w:rPr>
+      </w:pPr>
+      <w:r>
+        <w:rPr>
+          <w:rFonts w:ascii="Arial" w:eastAsia="Times New Roman" w:hAnsi="Arial" w:cs="Arial"/>
+          <w:sz w:val="32"/>
+          <w:szCs w:val="32"/>
+          <w:lang w:eastAsia="tr-TR"/>
+        </w:rPr>
+        <w:t>SQL tarafındaki bütün sorguları (query’leri) LINQ kullanarak kod tarafında yazmamızı sağlar.</w:t>
+      </w:r>
+    </w:p>
+    <w:p>
+      <w:pPr>
+        <w:rPr>
+          <w:rFonts w:ascii="Arial" w:hAnsi="Arial" w:cs="Arial"/>
+          <w:spacing w:val="-1"/>
+          <w:sz w:val="32"/>
+          <w:szCs w:val="32"/>
+          <w:shd w:val="clear" w:color="auto" w:fill="FFFFFF"/>
+        </w:rPr>
+      </w:pPr>
+    </w:p>
+    <w:p>
+      <w:pPr>
+        <w:pStyle w:val="ic"/>
+        <w:shd w:val="clear" w:color="auto" w:fill="FFFFFF"/>
+        <w:spacing w:before="480" w:beforeAutospacing="0" w:after="0" w:afterAutospacing="0" w:line="480" w:lineRule="atLeast"/>
+        <w:rPr>
+          <w:rFonts w:ascii="Arial" w:hAnsi="Arial" w:cs="Arial"/>
+          <w:spacing w:val="-1"/>
+          <w:sz w:val="32"/>
+          <w:szCs w:val="32"/>
+        </w:rPr>
+      </w:pPr>
+    </w:p>
+    <w:p>
+      <w:pPr>
+        <w:pStyle w:val="ic"/>
+        <w:shd w:val="clear" w:color="auto" w:fill="FFFFFF"/>
+        <w:spacing w:before="480" w:beforeAutospacing="0" w:after="0" w:afterAutospacing="0" w:line="480" w:lineRule="atLeast"/>
+        <w:rPr>
+          <w:rFonts w:ascii="Arial" w:hAnsi="Arial" w:cs="Arial"/>
+          <w:spacing w:val="-1"/>
+          <w:sz w:val="32"/>
+          <w:szCs w:val="32"/>
+        </w:rPr>
+      </w:pPr>
+      <w:r>
+        <w:rPr>
+          <w:rFonts w:ascii="Arial" w:hAnsi="Arial" w:cs="Arial"/>
+          <w:spacing w:val="-1"/>
+          <w:sz w:val="32"/>
+          <w:szCs w:val="32"/>
+        </w:rPr>
+        <w:t>Entity Framework ile 3 farklı yöntem ile proje geliştirilebilir. Bu yöntemler;</w:t>
+      </w:r>
+    </w:p>
+    <w:p>
+      <w:pPr>
+        <w:pStyle w:val="ic"/>
+        <w:shd w:val="clear" w:color="auto" w:fill="FFFFFF"/>
+        <w:spacing w:before="480" w:beforeAutospacing="0" w:after="0" w:afterAutospacing="0" w:line="480" w:lineRule="atLeast"/>
+        <w:rPr>
+          <w:rFonts w:ascii="Arial" w:hAnsi="Arial" w:cs="Arial"/>
+          <w:spacing w:val="-1"/>
+          <w:sz w:val="32"/>
+          <w:szCs w:val="32"/>
+        </w:rPr>
+      </w:pPr>
+      <w:r>
+        <w:rPr>
+          <w:rFonts w:ascii="Arial" w:hAnsi="Arial" w:cs="Arial"/>
+          <w:spacing w:val="-1"/>
+          <w:sz w:val="32"/>
+          <w:szCs w:val="32"/>
+        </w:rPr>
+        <w:t>1. Model First (New Database)</w:t>
+      </w:r>
+    </w:p>
+    <w:p>
+      <w:pPr>
+        <w:pStyle w:val="ic"/>
+        <w:shd w:val="clear" w:color="auto" w:fill="FFFFFF"/>
+        <w:spacing w:before="480" w:beforeAutospacing="0" w:after="0" w:afterAutospacing="0" w:line="480" w:lineRule="atLeast"/>
+        <w:rPr>
+          <w:rFonts w:ascii="Arial" w:hAnsi="Arial" w:cs="Arial"/>
+          <w:spacing w:val="-1"/>
+          <w:sz w:val="32"/>
+          <w:szCs w:val="32"/>
+        </w:rPr>
+      </w:pPr>
+      <w:r>
+        <w:rPr>
+          <w:rFonts w:ascii="Arial" w:hAnsi="Arial" w:cs="Arial"/>
+          <w:spacing w:val="-1"/>
+          <w:sz w:val="32"/>
+          <w:szCs w:val="32"/>
+        </w:rPr>
+        <w:t>2. Database First (Existing Database)</w:t>
+      </w:r>
+    </w:p>
+    <w:p>
+      <w:pPr>
+        <w:pStyle w:val="ic"/>
+        <w:shd w:val="clear" w:color="auto" w:fill="FFFFFF"/>
+        <w:spacing w:before="480" w:beforeAutospacing="0" w:after="0" w:afterAutospacing="0" w:line="480" w:lineRule="atLeast"/>
+        <w:rPr>
+          <w:rFonts w:ascii="Arial" w:hAnsi="Arial" w:cs="Arial"/>
+          <w:spacing w:val="-1"/>
+          <w:sz w:val="32"/>
+          <w:szCs w:val="32"/>
+        </w:rPr>
+      </w:pPr>
+      <w:r>
+        <w:rPr>
+          <w:rFonts w:ascii="Arial" w:hAnsi="Arial" w:cs="Arial"/>
+          <w:spacing w:val="-1"/>
+          <w:sz w:val="32"/>
+          <w:szCs w:val="32"/>
+        </w:rPr>
+        <w:t>3. Code First (New Database)</w:t>
+      </w:r>
+    </w:p>
+    <w:p>
+      <w:pPr>
+        <w:pStyle w:val="ic"/>
+        <w:shd w:val="clear" w:color="auto" w:fill="FFFFFF"/>
+        <w:spacing w:before="480" w:beforeAutospacing="0" w:after="0" w:afterAutospacing="0" w:line="480" w:lineRule="atLeast"/>
+        <w:rPr>
+          <w:rFonts w:ascii="Arial" w:hAnsi="Arial" w:cs="Arial"/>
+          <w:spacing w:val="-1"/>
+          <w:sz w:val="32"/>
+          <w:szCs w:val="32"/>
+        </w:rPr>
+      </w:pPr>
+    </w:p>
+    <w:p>
+      <w:pPr>
+        <w:pStyle w:val="ic"/>
+        <w:shd w:val="clear" w:color="auto" w:fill="FFFFFF"/>
+        <w:spacing w:before="480" w:beforeAutospacing="0" w:after="0" w:afterAutospacing="0" w:line="480" w:lineRule="atLeast"/>
+        <w:rPr>
+          <w:rFonts w:ascii="Arial" w:hAnsi="Arial" w:cs="Arial"/>
+          <w:spacing w:val="-1"/>
+          <w:sz w:val="32"/>
+          <w:szCs w:val="32"/>
+          <w:shd w:val="clear" w:color="auto" w:fill="FFFFFF"/>
+        </w:rPr>
+      </w:pPr>
+      <w:r>
+        <w:rPr>
+          <w:rStyle w:val="Gl"/>
+          <w:rFonts w:ascii="Arial" w:hAnsi="Arial" w:cs="Arial"/>
+          <w:spacing w:val="-1"/>
+          <w:sz w:val="32"/>
+          <w:szCs w:val="32"/>
+          <w:shd w:val="clear" w:color="auto" w:fill="FFFFFF"/>
+        </w:rPr>
+        <w:t>Model First (Önce Model):</w:t>
+      </w:r>
+      <w:r>
+        <w:rPr>
+          <w:rFonts w:ascii="Arial" w:hAnsi="Arial" w:cs="Arial"/>
+          <w:spacing w:val="-1"/>
+          <w:sz w:val="32"/>
+          <w:szCs w:val="32"/>
+          <w:shd w:val="clear" w:color="auto" w:fill="FFFFFF"/>
+        </w:rPr>
+        <w:t> Bu yöntemde Visual Studio üzerinde boş bir model dosyası (.edmx) eklenerek veri tabanı bu model üzerinde tasarlanır. Derleme adımında verilen script dosyasi ile veri tabanı oluşturulur.</w:t>
+      </w:r>
+    </w:p>
+    <w:p>
+      <w:pPr>
+        <w:pStyle w:val="ic"/>
+        <w:shd w:val="clear" w:color="auto" w:fill="FFFFFF"/>
+        <w:spacing w:before="480" w:beforeAutospacing="0" w:after="0" w:afterAutospacing="0" w:line="480" w:lineRule="atLeast"/>
+        <w:rPr>
+          <w:rFonts w:ascii="Arial" w:hAnsi="Arial" w:cs="Arial"/>
+          <w:color w:val="292929"/>
+          <w:spacing w:val="-1"/>
+          <w:sz w:val="32"/>
+          <w:szCs w:val="32"/>
+          <w:shd w:val="clear" w:color="auto" w:fill="FFFFFF"/>
+        </w:rPr>
+      </w:pPr>
+    </w:p>
+    <w:p>
+      <w:pPr>
+        <w:pStyle w:val="ic"/>
+        <w:shd w:val="clear" w:color="auto" w:fill="FFFFFF"/>
+        <w:spacing w:before="480" w:beforeAutospacing="0" w:after="0" w:afterAutospacing="0" w:line="480" w:lineRule="atLeast"/>
+        <w:rPr>
+          <w:rFonts w:ascii="Arial" w:hAnsi="Arial" w:cs="Arial"/>
+          <w:spacing w:val="-1"/>
+          <w:sz w:val="32"/>
+          <w:szCs w:val="32"/>
+          <w:shd w:val="clear" w:color="auto" w:fill="FFFFFF"/>
+        </w:rPr>
+      </w:pPr>
+      <w:r>
+        <w:rPr>
+          <w:rStyle w:val="Gl"/>
+          <w:rFonts w:ascii="Arial" w:hAnsi="Arial" w:cs="Arial"/>
+          <w:spacing w:val="-1"/>
+          <w:sz w:val="32"/>
+          <w:szCs w:val="32"/>
+          <w:shd w:val="clear" w:color="auto" w:fill="FFFFFF"/>
+        </w:rPr>
+        <w:lastRenderedPageBreak/>
+        <w:t>Database First (Önce Veritabanı):</w:t>
+      </w:r>
+      <w:r>
+        <w:rPr>
+          <w:rFonts w:ascii="Arial" w:hAnsi="Arial" w:cs="Arial"/>
+          <w:spacing w:val="-1"/>
+          <w:sz w:val="32"/>
+          <w:szCs w:val="32"/>
+          <w:shd w:val="clear" w:color="auto" w:fill="FFFFFF"/>
+        </w:rPr>
+        <w:t> Bu yöntemde hali hazırda var olan veritabanı projeye model dosyası ile bağlanır ve gerekli class’lar EF tarafından üretilir.</w:t>
+      </w:r>
+    </w:p>
+    <w:p>
+      <w:pPr>
+        <w:pStyle w:val="ic"/>
+        <w:shd w:val="clear" w:color="auto" w:fill="FFFFFF"/>
+        <w:spacing w:before="480" w:beforeAutospacing="0" w:after="0" w:afterAutospacing="0" w:line="480" w:lineRule="atLeast"/>
+        <w:rPr>
+          <w:rFonts w:ascii="Arial" w:hAnsi="Arial" w:cs="Arial"/>
+          <w:spacing w:val="-1"/>
+          <w:sz w:val="32"/>
+          <w:szCs w:val="32"/>
+        </w:rPr>
+      </w:pPr>
+      <w:r>
+        <w:rPr>
+          <w:rStyle w:val="Gl"/>
+          <w:rFonts w:ascii="Arial" w:hAnsi="Arial" w:cs="Arial"/>
+          <w:spacing w:val="-1"/>
+          <w:sz w:val="32"/>
+          <w:szCs w:val="32"/>
+          <w:shd w:val="clear" w:color="auto" w:fill="FFFFFF"/>
+        </w:rPr>
+        <w:t>Code First (Önce Kod — Yeni Veritabanı):</w:t>
+      </w:r>
+      <w:r>
+        <w:rPr>
+          <w:rFonts w:ascii="Arial" w:hAnsi="Arial" w:cs="Arial"/>
+          <w:spacing w:val="-1"/>
+          <w:sz w:val="32"/>
+          <w:szCs w:val="32"/>
+          <w:shd w:val="clear" w:color="auto" w:fill="FFFFFF"/>
+        </w:rPr>
+        <w:t> Bu yöntemde classlar ve mapping kodları yazılımcı tarafından oluşturulur. Daha sonra veri tabanı bu class’lardan türetilir.</w:t>
+      </w:r>
+    </w:p>
+    <w:p>
+      <w:pPr>
+        <w:rPr>
+          <w:rFonts w:ascii="Arial" w:hAnsi="Arial" w:cs="Arial"/>
+        </w:rPr>
+      </w:pPr>
+    </w:p>
+    <w:p>
+      <w:pPr>
+        <w:rPr>
+          <w:rFonts w:ascii="Arial" w:hAnsi="Arial" w:cs="Arial"/>
+        </w:rPr>
+      </w:pPr>
+    </w:p>
+    <w:p>
+      <w:pPr>
+        <w:rPr>
+          <w:rFonts w:ascii="Arial" w:hAnsi="Arial" w:cs="Arial"/>
+        </w:rPr>
+      </w:pPr>
+    </w:p>
+    <w:p>
+      <w:pPr>
+        <w:rPr>
+          <w:rFonts w:ascii="Arial" w:hAnsi="Arial" w:cs="Arial"/>
+        </w:rPr>
+      </w:pPr>
+    </w:p>
+    <w:p>
+      <w:pPr>
+        <w:rPr>
+          <w:rFonts w:ascii="Arial" w:hAnsi="Arial" w:cs="Arial"/>
+        </w:rPr>
+      </w:pPr>
+    </w:p>
+    <w:p>
+      <w:pPr>
+        <w:rPr>
+          <w:rFonts w:ascii="Arial" w:hAnsi="Arial" w:cs="Arial"/>
+        </w:rPr>
+      </w:pPr>
+    </w:p>
+    <w:p>
+      <w:pPr>
+        <w:rPr>
+          <w:rFonts w:ascii="Arial" w:hAnsi="Arial" w:cs="Arial"/>
+        </w:rPr>
+      </w:pPr>
+    </w:p>
+    <w:p>
+      <w:pPr>
+        <w:rPr>
+          <w:rFonts w:ascii="Arial" w:hAnsi="Arial" w:cs="Arial"/>
+        </w:rPr>
+      </w:pPr>
+    </w:p>
+    <w:p>
+      <w:pPr>
+        <w:rPr>
+          <w:rFonts w:ascii="Arial" w:hAnsi="Arial" w:cs="Arial"/>
+        </w:rPr>
+      </w:pPr>
+    </w:p>
+    <w:p>
+      <w:pPr>
+        <w:rPr>
+          <w:rFonts w:ascii="Arial" w:hAnsi="Arial" w:cs="Arial"/>
+        </w:rPr>
+      </w:pPr>
+    </w:p>
+    <w:p>
+      <w:pPr>
+        <w:rPr>
+          <w:rFonts w:ascii="Arial" w:hAnsi="Arial" w:cs="Arial"/>
+        </w:rPr>
+      </w:pPr>
+    </w:p>
+    <w:p>
+      <w:pPr>
+        <w:rPr>
+          <w:rFonts w:ascii="Arial" w:hAnsi="Arial" w:cs="Arial"/>
+        </w:rPr>
+      </w:pPr>
+    </w:p>
+    <w:p>
+      <w:pPr>
+        <w:rPr>
+          <w:rFonts w:ascii="Arial" w:hAnsi="Arial" w:cs="Arial"/>
+        </w:rPr>
+      </w:pPr>
+    </w:p>
+    <w:p>
+      <w:pPr>
+        <w:rPr>
+          <w:rFonts w:ascii="Arial" w:hAnsi="Arial" w:cs="Arial"/>
+        </w:rPr>
+      </w:pPr>
+    </w:p>
+    <w:p>
+      <w:pPr>
+        <w:rPr>
+          <w:rFonts w:ascii="Arial" w:hAnsi="Arial" w:cs="Arial"/>
+        </w:rPr>
+      </w:pPr>
+    </w:p>
+    <w:p>
+      <w:pPr>
+        <w:rPr>
+          <w:rFonts w:ascii="Arial" w:hAnsi="Arial" w:cs="Arial"/>
+        </w:rPr>
+      </w:pPr>
+    </w:p>
+    <w:p>
+      <w:pPr>
+        <w:rPr>
+          <w:rFonts w:ascii="Arial" w:hAnsi="Arial" w:cs="Arial"/>
+        </w:rPr>
+      </w:pPr>
+    </w:p>
+    <w:p>
+      <w:pPr>
+        <w:rPr>
+          <w:rFonts w:ascii="Arial" w:hAnsi="Arial" w:cs="Arial"/>
+        </w:rPr>
+      </w:pPr>
+    </w:p>
+    <w:p>
+      <w:pPr>
+        <w:rPr>
+          <w:rFonts w:ascii="Arial" w:hAnsi="Arial" w:cs="Arial"/>
+        </w:rPr>
+      </w:pPr>
+    </w:p>
+    <w:p>
+      <w:pPr>
+        <w:rPr>
+          <w:rFonts w:ascii="Arial" w:hAnsi="Arial" w:cs="Arial"/>
+        </w:rPr>
+      </w:pPr>
+    </w:p>
+    <w:p>
+      <w:pPr>
+        <w:rPr>
+          <w:rFonts w:ascii="Arial" w:hAnsi="Arial" w:cs="Arial"/>
+        </w:rPr>
+      </w:pPr>
+    </w:p>
+    <w:p>
+      <w:pPr>
+        <w:rPr>
+          <w:rFonts w:ascii="Arial" w:hAnsi="Arial" w:cs="Arial"/>
+        </w:rPr>
+      </w:pPr>
+    </w:p>
+    <w:p>
+      <w:pPr>
+        <w:rPr>
+          <w:rFonts w:ascii="Arial" w:hAnsi="Arial" w:cs="Arial"/>
+        </w:rPr>
+      </w:pPr>
+    </w:p>
+    <w:p>
+      <w:pPr>
+        <w:rPr>
+          <w:rFonts w:ascii="Arial" w:hAnsi="Arial" w:cs="Arial"/>
+        </w:rPr>
+      </w:pPr>
+    </w:p>
+    <w:p>
+      <w:pPr>
+        <w:jc w:val="center"/>
+        <w:rPr>
+          <w:rFonts w:ascii="Arial" w:hAnsi="Arial" w:cs="Arial"/>
+          <w:b/>
+          <w:bCs/>
+          <w:sz w:val="40"/>
+          <w:szCs w:val="40"/>
+        </w:rPr>
+      </w:pPr>
+      <w:r>
+        <w:rPr>
+          <w:rFonts w:ascii="Arial" w:hAnsi="Arial" w:cs="Arial"/>
+          <w:b/>
+          <w:bCs/>
+          <w:sz w:val="40"/>
+          <w:szCs w:val="40"/>
+        </w:rPr>
+        <w:lastRenderedPageBreak/>
+        <w:t>REFERANSLAR</w:t>
+      </w:r>
+    </w:p>
+    <w:p>
+      <w:pPr>
+        <w:jc w:val="center"/>
+        <w:rPr>
+          <w:rFonts w:ascii="Arial" w:hAnsi="Arial" w:cs="Arial"/>
+          <w:b/>
+          <w:bCs/>
+          <w:sz w:val="40"/>
+          <w:szCs w:val="40"/>
+        </w:rPr>
+      </w:pPr>
+    </w:p>
+    <w:p>
+      <w:pPr>
+        <w:rPr>
+          <w:rFonts w:ascii="Arial" w:hAnsi="Arial" w:cs="Arial"/>
+          <w:sz w:val="32"/>
+          <w:szCs w:val="32"/>
+        </w:rPr>
+      </w:pPr>
+    </w:p>
+    <w:p>
+      <w:pPr>
+        <w:pStyle w:val="ListeParagraf"/>
+        <w:numPr>
+          <w:ilvl w:val="0"/>
+          <w:numId w:val="3"/>
+        </w:numPr>
+        <w:rPr>
+          <w:rFonts w:ascii="Arial" w:hAnsi="Arial" w:cs="Arial"/>
+          <w:sz w:val="32"/>
+          <w:szCs w:val="32"/>
+        </w:rPr>
+      </w:pPr>
+      <w:hyperlink r:id="rId8" w:history="1">
+        <w:r>
+          <w:rPr>
+            <w:rStyle w:val="Kpr"/>
+            <w:rFonts w:ascii="Arial" w:hAnsi="Arial" w:cs="Arial"/>
+            <w:sz w:val="32"/>
+            <w:szCs w:val="32"/>
+          </w:rPr>
+          <w:t>http://hurkanseyhan.blogspot.com/2014/04/linq-nedir.html</w:t>
+        </w:r>
+      </w:hyperlink>
+    </w:p>
+    <w:p>
+      <w:pPr>
+        <w:pStyle w:val="ListeParagraf"/>
+        <w:rPr>
+          <w:rFonts w:ascii="Arial" w:hAnsi="Arial" w:cs="Arial"/>
+          <w:sz w:val="32"/>
+          <w:szCs w:val="32"/>
+        </w:rPr>
+      </w:pPr>
+    </w:p>
+    <w:p>
+      <w:pPr>
+        <w:pStyle w:val="ListeParagraf"/>
+        <w:numPr>
+          <w:ilvl w:val="0"/>
+          <w:numId w:val="3"/>
+        </w:numPr>
+        <w:rPr>
+          <w:rFonts w:ascii="Arial" w:hAnsi="Arial" w:cs="Arial"/>
+          <w:sz w:val="32"/>
+          <w:szCs w:val="32"/>
+        </w:rPr>
+      </w:pPr>
+      <w:hyperlink r:id="rId9" w:history="1">
+        <w:r>
+          <w:rPr>
+            <w:rStyle w:val="Kpr"/>
+            <w:rFonts w:ascii="Arial" w:hAnsi="Arial" w:cs="Arial"/>
+            <w:sz w:val="32"/>
+            <w:szCs w:val="32"/>
+          </w:rPr>
+          <w:t>https://medium.com/t%C3%BCrkiye/entity-framework-nedir-bff3943bec72</w:t>
+        </w:r>
+      </w:hyperlink>
+    </w:p>
+    <w:p>
+      <w:pPr>
+        <w:pStyle w:val="ListeParagraf"/>
+        <w:rPr>
+          <w:rFonts w:ascii="Arial" w:hAnsi="Arial" w:cs="Arial"/>
+          <w:sz w:val="32"/>
+          <w:szCs w:val="32"/>
+        </w:rPr>
+      </w:pPr>
+    </w:p>
+    <w:p>
+      <w:pPr>
+        <w:pStyle w:val="ListeParagraf"/>
+        <w:numPr>
+          <w:ilvl w:val="0"/>
+          <w:numId w:val="3"/>
+        </w:numPr>
+        <w:rPr>
+          <w:rFonts w:ascii="Arial" w:hAnsi="Arial" w:cs="Arial"/>
+          <w:sz w:val="32"/>
+          <w:szCs w:val="32"/>
+        </w:rPr>
+      </w:pPr>
+      <w:hyperlink r:id="rId10" w:history="1">
+        <w:r>
+          <w:rPr>
+            <w:rStyle w:val="Kpr"/>
+            <w:rFonts w:ascii="Arial" w:hAnsi="Arial" w:cs="Arial"/>
+            <w:sz w:val="32"/>
+            <w:szCs w:val="32"/>
+          </w:rPr>
+          <w:t>https://www.mehmetaltunel.com/csharp/entity-framework-nedir-ne-ise-yarar/</w:t>
+        </w:r>
+      </w:hyperlink>
+    </w:p>
+    <w:p>
+      <w:pPr>
+        <w:pStyle w:val="ListeParagraf"/>
+        <w:rPr>
+          <w:rFonts w:ascii="Arial" w:hAnsi="Arial" w:cs="Arial"/>
+          <w:sz w:val="32"/>
+          <w:szCs w:val="32"/>
+        </w:rPr>
+      </w:pPr>
+    </w:p>
+    <w:p>
+      <w:pPr>
+        <w:pStyle w:val="ListeParagraf"/>
+        <w:numPr>
+          <w:ilvl w:val="0"/>
+          <w:numId w:val="3"/>
+        </w:numPr>
+        <w:rPr>
+          <w:rFonts w:ascii="Arial" w:hAnsi="Arial" w:cs="Arial"/>
+          <w:sz w:val="32"/>
+          <w:szCs w:val="32"/>
+        </w:rPr>
+      </w:pPr>
+      <w:hyperlink r:id="rId11" w:history="1">
+        <w:r>
+          <w:rPr>
+            <w:rStyle w:val="Kpr"/>
+            <w:rFonts w:ascii="Arial" w:hAnsi="Arial" w:cs="Arial"/>
+            <w:sz w:val="32"/>
+            <w:szCs w:val="32"/>
+          </w:rPr>
+          <w:t>https://www.yusufsezer.com.tr/entity-framework/</w:t>
+        </w:r>
+      </w:hyperlink>
+    </w:p>
+    <w:p>
+      <w:pPr>
+        <w:pStyle w:val="ListeParagraf"/>
+        <w:rPr>
+          <w:rFonts w:ascii="Arial" w:hAnsi="Arial" w:cs="Arial"/>
+          <w:sz w:val="32"/>
+          <w:szCs w:val="32"/>
+        </w:rPr>
+      </w:pPr>
+    </w:p>
+    <w:p>
+      <w:pPr>
+        <w:pStyle w:val="ListeParagraf"/>
+        <w:numPr>
+          <w:ilvl w:val="0"/>
+          <w:numId w:val="3"/>
+        </w:numPr>
+        <w:rPr>
+          <w:rFonts w:ascii="Arial" w:hAnsi="Arial" w:cs="Arial"/>
+          <w:sz w:val="32"/>
+          <w:szCs w:val="32"/>
+        </w:rPr>
+      </w:pPr>
+      <w:hyperlink r:id="rId12" w:history="1">
+        <w:r>
+          <w:rPr>
+            <w:rStyle w:val="Kpr"/>
+            <w:rFonts w:ascii="Arial" w:hAnsi="Arial" w:cs="Arial"/>
+            <w:sz w:val="32"/>
+            <w:szCs w:val="32"/>
+          </w:rPr>
+          <w:t>https://coskunkurtuldu.medium.com/net-core-entity-framework-code-first-yakla%C5%9F%C4%B1m%C4%B1-6ac02867b3e5</w:t>
+        </w:r>
+      </w:hyperlink>
+    </w:p>
+    <w:p>
+      <w:pPr>
+        <w:pStyle w:val="ListeParagraf"/>
+        <w:rPr>
+          <w:rFonts w:ascii="Arial" w:hAnsi="Arial" w:cs="Arial"/>
+          <w:sz w:val="32"/>
+          <w:szCs w:val="32"/>
+        </w:rPr>
+      </w:pPr>
+    </w:p>
+    <w:p>
+      <w:pPr>
+        <w:pStyle w:val="ListeParagraf"/>
+        <w:numPr>
+          <w:ilvl w:val="0"/>
+          <w:numId w:val="3"/>
+        </w:numPr>
+        <w:rPr>
+          <w:rFonts w:ascii="Arial" w:hAnsi="Arial" w:cs="Arial"/>
+          <w:sz w:val="32"/>
+          <w:szCs w:val="32"/>
+        </w:rPr>
+      </w:pPr>
+      <w:hyperlink r:id="rId13" w:history="1">
+        <w:r>
+          <w:rPr>
+            <w:rStyle w:val="Kpr"/>
+            <w:rFonts w:ascii="Arial" w:hAnsi="Arial" w:cs="Arial"/>
+            <w:sz w:val="32"/>
+            <w:szCs w:val="32"/>
+          </w:rPr>
+          <w:t>https://hakanyalitekin.medium.com/linq-nedir-f55957d5bf52</w:t>
+        </w:r>
+      </w:hyperlink>
     </w:p>
     <w:p>
       <w:pPr>
@@ -1243,7 +1941,7 @@
 </file>
 
 <file path=word/endnotes.xml><?xml version="1.0" encoding="utf-8"?>
-<w:endnotes xmlns:wpc="http://schemas.microsoft.com/office/word/2010/wordprocessingCanvas" xmlns:cx="http://schemas.microsoft.com/office/drawing/2014/chartex" xmlns:cx1="http://schemas.microsoft.com/office/drawing/2015/9/8/chartex" xmlns:mc="http://schemas.openxmlformats.org/markup-compatibility/2006" xmlns:o="urn:schemas-microsoft-com:office:office" xmlns:r="http://schemas.openxmlformats.org/officeDocument/2006/relationships" xmlns:m="http://schemas.openxmlformats.org/officeDocument/2006/math" xmlns:v="urn:schemas-microsoft-com:vml" xmlns:wp14="http://schemas.microsoft.com/office/word/2010/wordprocessingDrawing" xmlns:wp="http://schemas.openxmlformats.org/drawingml/2006/wordprocessingDrawing" xmlns:w10="urn:schemas-microsoft-com:office:word" xmlns:w="http://schemas.openxmlformats.org/wordprocessingml/2006/main" xmlns:w14="http://schemas.microsoft.com/office/word/2010/wordml" xmlns:w15="http://schemas.microsoft.com/office/word/2012/wordml" xmlns:w16se="http://schemas.microsoft.com/office/word/2015/wordml/symex" xmlns:wpg="http://schemas.microsoft.com/office/word/2010/wordprocessingGroup" xmlns:wpi="http://schemas.microsoft.com/office/word/2010/wordprocessingInk" xmlns:wne="http://schemas.microsoft.com/office/word/2006/wordml" xmlns:wps="http://schemas.microsoft.com/office/word/2010/wordprocessingShape" mc:Ignorable="w14 w15 w16se wp14">
+<w:endnotes xmlns:wpc="http://schemas.microsoft.com/office/word/2010/wordprocessingCanvas" xmlns:cx="http://schemas.microsoft.com/office/drawing/2014/chartex" xmlns:cx1="http://schemas.microsoft.com/office/drawing/2015/9/8/chartex" xmlns:cx2="http://schemas.microsoft.com/office/drawing/2015/10/21/chartex" xmlns:cx3="http://schemas.microsoft.com/office/drawing/2016/5/9/chartex" xmlns:cx4="http://schemas.microsoft.com/office/drawing/2016/5/10/chartex" xmlns:cx5="http://schemas.microsoft.com/office/drawing/2016/5/11/chartex" xmlns:cx6="http://schemas.microsoft.com/office/drawing/2016/5/12/chartex" xmlns:cx7="http://schemas.microsoft.com/office/drawing/2016/5/13/chartex" xmlns:cx8="http://schemas.microsoft.com/office/drawing/2016/5/14/chartex" xmlns:mc="http://schemas.openxmlformats.org/markup-compatibility/2006" xmlns:aink="http://schemas.microsoft.com/office/drawing/2016/ink" xmlns:am3d="http://schemas.microsoft.com/office/drawing/2017/model3d" xmlns:o="urn:schemas-microsoft-com:office:office" xmlns:r="http://schemas.openxmlformats.org/officeDocument/2006/relationships" xmlns:m="http://schemas.openxmlformats.org/officeDocument/2006/math" xmlns:v="urn:schemas-microsoft-com:vml" xmlns:wp14="http://schemas.microsoft.com/office/word/2010/wordprocessingDrawing" xmlns:wp="http://schemas.openxmlformats.org/drawingml/2006/wordprocessingDrawing" xmlns:w10="urn:schemas-microsoft-com:office:word" xmlns:w="http://schemas.openxmlformats.org/wordprocessingml/2006/main" xmlns:w14="http://schemas.microsoft.com/office/word/2010/wordml" xmlns:w15="http://schemas.microsoft.com/office/word/2012/wordml" xmlns:w16cex="http://schemas.microsoft.com/office/word/2018/wordml/cex" xmlns:w16cid="http://schemas.microsoft.com/office/word/2016/wordml/cid" xmlns:w16="http://schemas.microsoft.com/office/word/2018/wordml" xmlns:w16se="http://schemas.microsoft.com/office/word/2015/wordml/symex" xmlns:wpg="http://schemas.microsoft.com/office/word/2010/wordprocessingGroup" xmlns:wpi="http://schemas.microsoft.com/office/word/2010/wordprocessingInk" xmlns:wne="http://schemas.microsoft.com/office/word/2006/wordml" xmlns:wps="http://schemas.microsoft.com/office/word/2010/wordprocessingShape" mc:Ignorable="w14 w15 w16se w16cid w16 w16cex wp14">
   <w:endnote w:type="separator" w:id="-1">
     <w:p>
       <w:pPr>
@@ -1268,7 +1966,7 @@
 </file>
 
 <file path=word/footnotes.xml><?xml version="1.0" encoding="utf-8"?>
-<w:footnotes xmlns:wpc="http://schemas.microsoft.com/office/word/2010/wordprocessingCanvas" xmlns:cx="http://schemas.microsoft.com/office/drawing/2014/chartex" xmlns:cx1="http://schemas.microsoft.com/office/drawing/2015/9/8/chartex" xmlns:mc="http://schemas.openxmlformats.org/markup-compatibility/2006" xmlns:o="urn:schemas-microsoft-com:office:office" xmlns:r="http://schemas.openxmlformats.org/officeDocument/2006/relationships" xmlns:m="http://schemas.openxmlformats.org/officeDocument/2006/math" xmlns:v="urn:schemas-microsoft-com:vml" xmlns:wp14="http://schemas.microsoft.com/office/word/2010/wordprocessingDrawing" xmlns:wp="http://schemas.openxmlformats.org/drawingml/2006/wordprocessingDrawing" xmlns:w10="urn:schemas-microsoft-com:office:word" xmlns:w="http://schemas.openxmlformats.org/wordprocessingml/2006/main" xmlns:w14="http://schemas.microsoft.com/office/word/2010/wordml" xmlns:w15="http://schemas.microsoft.com/office/word/2012/wordml" xmlns:w16se="http://schemas.microsoft.com/office/word/2015/wordml/symex" xmlns:wpg="http://schemas.microsoft.com/office/word/2010/wordprocessingGroup" xmlns:wpi="http://schemas.microsoft.com/office/word/2010/wordprocessingInk" xmlns:wne="http://schemas.microsoft.com/office/word/2006/wordml" xmlns:wps="http://schemas.microsoft.com/office/word/2010/wordprocessingShape" mc:Ignorable="w14 w15 w16se wp14">
+<w:footnotes xmlns:wpc="http://schemas.microsoft.com/office/word/2010/wordprocessingCanvas" xmlns:cx="http://schemas.microsoft.com/office/drawing/2014/chartex" xmlns:cx1="http://schemas.microsoft.com/office/drawing/2015/9/8/chartex" xmlns:cx2="http://schemas.microsoft.com/office/drawing/2015/10/21/chartex" xmlns:cx3="http://schemas.microsoft.com/office/drawing/2016/5/9/chartex" xmlns:cx4="http://schemas.microsoft.com/office/drawing/2016/5/10/chartex" xmlns:cx5="http://schemas.microsoft.com/office/drawing/2016/5/11/chartex" xmlns:cx6="http://schemas.microsoft.com/office/drawing/2016/5/12/chartex" xmlns:cx7="http://schemas.microsoft.com/office/drawing/2016/5/13/chartex" xmlns:cx8="http://schemas.microsoft.com/office/drawing/2016/5/14/chartex" xmlns:mc="http://schemas.openxmlformats.org/markup-compatibility/2006" xmlns:aink="http://schemas.microsoft.com/office/drawing/2016/ink" xmlns:am3d="http://schemas.microsoft.com/office/drawing/2017/model3d" xmlns:o="urn:schemas-microsoft-com:office:office" xmlns:r="http://schemas.openxmlformats.org/officeDocument/2006/relationships" xmlns:m="http://schemas.openxmlformats.org/officeDocument/2006/math" xmlns:v="urn:schemas-microsoft-com:vml" xmlns:wp14="http://schemas.microsoft.com/office/word/2010/wordprocessingDrawing" xmlns:wp="http://schemas.openxmlformats.org/drawingml/2006/wordprocessingDrawing" xmlns:w10="urn:schemas-microsoft-com:office:word" xmlns:w="http://schemas.openxmlformats.org/wordprocessingml/2006/main" xmlns:w14="http://schemas.microsoft.com/office/word/2010/wordml" xmlns:w15="http://schemas.microsoft.com/office/word/2012/wordml" xmlns:w16cex="http://schemas.microsoft.com/office/word/2018/wordml/cex" xmlns:w16cid="http://schemas.microsoft.com/office/word/2016/wordml/cid" xmlns:w16="http://schemas.microsoft.com/office/word/2018/wordml" xmlns:w16se="http://schemas.microsoft.com/office/word/2015/wordml/symex" xmlns:wpg="http://schemas.microsoft.com/office/word/2010/wordprocessingGroup" xmlns:wpi="http://schemas.microsoft.com/office/word/2010/wordprocessingInk" xmlns:wne="http://schemas.microsoft.com/office/word/2006/wordml" xmlns:wps="http://schemas.microsoft.com/office/word/2010/wordprocessingShape" mc:Ignorable="w14 w15 w16se w16cid w16 w16cex wp14">
   <w:footnote w:type="separator" w:id="-1">
     <w:p>
       <w:pPr>
@@ -1293,8 +1991,270 @@
 </file>
 
 <file path=word/numbering.xml><?xml version="1.0" encoding="utf-8"?>
-<w:numbering xmlns:wpc="http://schemas.microsoft.com/office/word/2010/wordprocessingCanvas" xmlns:cx="http://schemas.microsoft.com/office/drawing/2014/chartex" xmlns:cx1="http://schemas.microsoft.com/office/drawing/2015/9/8/chartex" xmlns:mc="http://schemas.openxmlformats.org/markup-compatibility/2006" xmlns:o="urn:schemas-microsoft-com:office:office" xmlns:r="http://schemas.openxmlformats.org/officeDocument/2006/relationships" xmlns:m="http://schemas.openxmlformats.org/officeDocument/2006/math" xmlns:v="urn:schemas-microsoft-com:vml" xmlns:wp14="http://schemas.microsoft.com/office/word/2010/wordprocessingDrawing" xmlns:wp="http://schemas.openxmlformats.org/drawingml/2006/wordprocessingDrawing" xmlns:w10="urn:schemas-microsoft-com:office:word" xmlns:w="http://schemas.openxmlformats.org/wordprocessingml/2006/main" xmlns:w14="http://schemas.microsoft.com/office/word/2010/wordml" xmlns:w15="http://schemas.microsoft.com/office/word/2012/wordml" xmlns:w16se="http://schemas.microsoft.com/office/word/2015/wordml/symex" xmlns:wpg="http://schemas.microsoft.com/office/word/2010/wordprocessingGroup" xmlns:wpi="http://schemas.microsoft.com/office/word/2010/wordprocessingInk" xmlns:wne="http://schemas.microsoft.com/office/word/2006/wordml" xmlns:wps="http://schemas.microsoft.com/office/word/2010/wordprocessingShape" mc:Ignorable="w14 w15 w16se wp14">
+<w:numbering xmlns:wpc="http://schemas.microsoft.com/office/word/2010/wordprocessingCanvas" xmlns:cx="http://schemas.microsoft.com/office/drawing/2014/chartex" xmlns:cx1="http://schemas.microsoft.com/office/drawing/2015/9/8/chartex" xmlns:cx2="http://schemas.microsoft.com/office/drawing/2015/10/21/chartex" xmlns:cx3="http://schemas.microsoft.com/office/drawing/2016/5/9/chartex" xmlns:cx4="http://schemas.microsoft.com/office/drawing/2016/5/10/chartex" xmlns:cx5="http://schemas.microsoft.com/office/drawing/2016/5/11/chartex" xmlns:cx6="http://schemas.microsoft.com/office/drawing/2016/5/12/chartex" xmlns:cx7="http://schemas.microsoft.com/office/drawing/2016/5/13/chartex" xmlns:cx8="http://schemas.microsoft.com/office/drawing/2016/5/14/chartex" xmlns:mc="http://schemas.openxmlformats.org/markup-compatibility/2006" xmlns:aink="http://schemas.microsoft.com/office/drawing/2016/ink" xmlns:am3d="http://schemas.microsoft.com/office/drawing/2017/model3d" xmlns:o="urn:schemas-microsoft-com:office:office" xmlns:r="http://schemas.openxmlformats.org/officeDocument/2006/relationships" xmlns:m="http://schemas.openxmlformats.org/officeDocument/2006/math" xmlns:v="urn:schemas-microsoft-com:vml" xmlns:wp14="http://schemas.microsoft.com/office/word/2010/wordprocessingDrawing" xmlns:wp="http://schemas.openxmlformats.org/drawingml/2006/wordprocessingDrawing" xmlns:w10="urn:schemas-microsoft-com:office:word" xmlns:w="http://schemas.openxmlformats.org/wordprocessingml/2006/main" xmlns:w14="http://schemas.microsoft.com/office/word/2010/wordml" xmlns:w15="http://schemas.microsoft.com/office/word/2012/wordml" xmlns:w16cex="http://schemas.microsoft.com/office/word/2018/wordml/cex" xmlns:w16cid="http://schemas.microsoft.com/office/word/2016/wordml/cid" xmlns:w16="http://schemas.microsoft.com/office/word/2018/wordml" xmlns:w16se="http://schemas.microsoft.com/office/word/2015/wordml/symex" xmlns:wpg="http://schemas.microsoft.com/office/word/2010/wordprocessingGroup" xmlns:wpi="http://schemas.microsoft.com/office/word/2010/wordprocessingInk" xmlns:wne="http://schemas.microsoft.com/office/word/2006/wordml" xmlns:wps="http://schemas.microsoft.com/office/word/2010/wordprocessingShape" mc:Ignorable="w14 w15 w16se w16cid w16 w16cex wp14">
   <w:abstractNum w:abstractNumId="0" w15:restartNumberingAfterBreak="0">
+    <w:nsid w:val="03C43627"/>
+    <w:multiLevelType w:val="multilevel"/>
+    <w:tmpl w:val="88627942"/>
+    <w:lvl w:ilvl="0">
+      <w:start w:val="1"/>
+      <w:numFmt w:val="bullet"/>
+      <w:lvlText w:val=""/>
+      <w:lvlJc w:val="left"/>
+      <w:pPr>
+        <w:tabs>
+          <w:tab w:val="num" w:pos="720"/>
+        </w:tabs>
+        <w:ind w:left="720" w:hanging="360"/>
+      </w:pPr>
+      <w:rPr>
+        <w:rFonts w:ascii="Symbol" w:hAnsi="Symbol" w:hint="default"/>
+        <w:sz w:val="20"/>
+      </w:rPr>
+    </w:lvl>
+    <w:lvl w:ilvl="1">
+      <w:start w:val="1"/>
+      <w:numFmt w:val="bullet"/>
+      <w:lvlText w:val="o"/>
+      <w:lvlJc w:val="left"/>
+      <w:pPr>
+        <w:tabs>
+          <w:tab w:val="num" w:pos="1440"/>
+        </w:tabs>
+        <w:ind w:left="1440" w:hanging="360"/>
+      </w:pPr>
+      <w:rPr>
+        <w:rFonts w:ascii="Courier New" w:hAnsi="Courier New" w:cs="Times New Roman" w:hint="default"/>
+        <w:sz w:val="20"/>
+      </w:rPr>
+    </w:lvl>
+    <w:lvl w:ilvl="2">
+      <w:start w:val="1"/>
+      <w:numFmt w:val="bullet"/>
+      <w:lvlText w:val=""/>
+      <w:lvlJc w:val="left"/>
+      <w:pPr>
+        <w:tabs>
+          <w:tab w:val="num" w:pos="2160"/>
+        </w:tabs>
+        <w:ind w:left="2160" w:hanging="360"/>
+      </w:pPr>
+      <w:rPr>
+        <w:rFonts w:ascii="Wingdings" w:hAnsi="Wingdings" w:hint="default"/>
+        <w:sz w:val="20"/>
+      </w:rPr>
+    </w:lvl>
+    <w:lvl w:ilvl="3">
+      <w:start w:val="1"/>
+      <w:numFmt w:val="bullet"/>
+      <w:lvlText w:val=""/>
+      <w:lvlJc w:val="left"/>
+      <w:pPr>
+        <w:tabs>
+          <w:tab w:val="num" w:pos="2880"/>
+        </w:tabs>
+        <w:ind w:left="2880" w:hanging="360"/>
+      </w:pPr>
+      <w:rPr>
+        <w:rFonts w:ascii="Wingdings" w:hAnsi="Wingdings" w:hint="default"/>
+        <w:sz w:val="20"/>
+      </w:rPr>
+    </w:lvl>
+    <w:lvl w:ilvl="4">
+      <w:start w:val="1"/>
+      <w:numFmt w:val="bullet"/>
+      <w:lvlText w:val=""/>
+      <w:lvlJc w:val="left"/>
+      <w:pPr>
+        <w:tabs>
+          <w:tab w:val="num" w:pos="3600"/>
+        </w:tabs>
+        <w:ind w:left="3600" w:hanging="360"/>
+      </w:pPr>
+      <w:rPr>
+        <w:rFonts w:ascii="Wingdings" w:hAnsi="Wingdings" w:hint="default"/>
+        <w:sz w:val="20"/>
+      </w:rPr>
+    </w:lvl>
+    <w:lvl w:ilvl="5">
+      <w:start w:val="1"/>
+      <w:numFmt w:val="bullet"/>
+      <w:lvlText w:val=""/>
+      <w:lvlJc w:val="left"/>
+      <w:pPr>
+        <w:tabs>
+          <w:tab w:val="num" w:pos="4320"/>
+        </w:tabs>
+        <w:ind w:left="4320" w:hanging="360"/>
+      </w:pPr>
+      <w:rPr>
+        <w:rFonts w:ascii="Wingdings" w:hAnsi="Wingdings" w:hint="default"/>
+        <w:sz w:val="20"/>
+      </w:rPr>
+    </w:lvl>
+    <w:lvl w:ilvl="6">
+      <w:start w:val="1"/>
+      <w:numFmt w:val="bullet"/>
+      <w:lvlText w:val=""/>
+      <w:lvlJc w:val="left"/>
+      <w:pPr>
+        <w:tabs>
+          <w:tab w:val="num" w:pos="5040"/>
+        </w:tabs>
+        <w:ind w:left="5040" w:hanging="360"/>
+      </w:pPr>
+      <w:rPr>
+        <w:rFonts w:ascii="Wingdings" w:hAnsi="Wingdings" w:hint="default"/>
+        <w:sz w:val="20"/>
+      </w:rPr>
+    </w:lvl>
+    <w:lvl w:ilvl="7">
+      <w:start w:val="1"/>
+      <w:numFmt w:val="bullet"/>
+      <w:lvlText w:val=""/>
+      <w:lvlJc w:val="left"/>
+      <w:pPr>
+        <w:tabs>
+          <w:tab w:val="num" w:pos="5760"/>
+        </w:tabs>
+        <w:ind w:left="5760" w:hanging="360"/>
+      </w:pPr>
+      <w:rPr>
+        <w:rFonts w:ascii="Wingdings" w:hAnsi="Wingdings" w:hint="default"/>
+        <w:sz w:val="20"/>
+      </w:rPr>
+    </w:lvl>
+    <w:lvl w:ilvl="8">
+      <w:start w:val="1"/>
+      <w:numFmt w:val="bullet"/>
+      <w:lvlText w:val=""/>
+      <w:lvlJc w:val="left"/>
+      <w:pPr>
+        <w:tabs>
+          <w:tab w:val="num" w:pos="6480"/>
+        </w:tabs>
+        <w:ind w:left="6480" w:hanging="360"/>
+      </w:pPr>
+      <w:rPr>
+        <w:rFonts w:ascii="Wingdings" w:hAnsi="Wingdings" w:hint="default"/>
+        <w:sz w:val="20"/>
+      </w:rPr>
+    </w:lvl>
+  </w:abstractNum>
+  <w:abstractNum w:abstractNumId="1" w15:restartNumberingAfterBreak="0">
+    <w:nsid w:val="105A088A"/>
+    <w:multiLevelType w:val="hybridMultilevel"/>
+    <w:tmpl w:val="9DC644D8"/>
+    <w:lvl w:ilvl="0" w:tplc="041F0001">
+      <w:start w:val="1"/>
+      <w:numFmt w:val="bullet"/>
+      <w:lvlText w:val=""/>
+      <w:lvlJc w:val="left"/>
+      <w:pPr>
+        <w:ind w:left="720" w:hanging="360"/>
+      </w:pPr>
+      <w:rPr>
+        <w:rFonts w:ascii="Symbol" w:hAnsi="Symbol" w:hint="default"/>
+      </w:rPr>
+    </w:lvl>
+    <w:lvl w:ilvl="1" w:tplc="041F0003">
+      <w:start w:val="1"/>
+      <w:numFmt w:val="bullet"/>
+      <w:lvlText w:val="o"/>
+      <w:lvlJc w:val="left"/>
+      <w:pPr>
+        <w:ind w:left="1440" w:hanging="360"/>
+      </w:pPr>
+      <w:rPr>
+        <w:rFonts w:ascii="Courier New" w:hAnsi="Courier New" w:cs="Courier New" w:hint="default"/>
+      </w:rPr>
+    </w:lvl>
+    <w:lvl w:ilvl="2" w:tplc="041F0005">
+      <w:start w:val="1"/>
+      <w:numFmt w:val="bullet"/>
+      <w:lvlText w:val=""/>
+      <w:lvlJc w:val="left"/>
+      <w:pPr>
+        <w:ind w:left="2160" w:hanging="360"/>
+      </w:pPr>
+      <w:rPr>
+        <w:rFonts w:ascii="Wingdings" w:hAnsi="Wingdings" w:hint="default"/>
+      </w:rPr>
+    </w:lvl>
+    <w:lvl w:ilvl="3" w:tplc="041F0001">
+      <w:start w:val="1"/>
+      <w:numFmt w:val="bullet"/>
+      <w:lvlText w:val=""/>
+      <w:lvlJc w:val="left"/>
+      <w:pPr>
+        <w:ind w:left="2880" w:hanging="360"/>
+      </w:pPr>
+      <w:rPr>
+        <w:rFonts w:ascii="Symbol" w:hAnsi="Symbol" w:hint="default"/>
+      </w:rPr>
+    </w:lvl>
+    <w:lvl w:ilvl="4" w:tplc="041F0003">
+      <w:start w:val="1"/>
+      <w:numFmt w:val="bullet"/>
+      <w:lvlText w:val="o"/>
+      <w:lvlJc w:val="left"/>
+      <w:pPr>
+        <w:ind w:left="3600" w:hanging="360"/>
+      </w:pPr>
+      <w:rPr>
+        <w:rFonts w:ascii="Courier New" w:hAnsi="Courier New" w:cs="Courier New" w:hint="default"/>
+      </w:rPr>
+    </w:lvl>
+    <w:lvl w:ilvl="5" w:tplc="041F0005">
+      <w:start w:val="1"/>
+      <w:numFmt w:val="bullet"/>
+      <w:lvlText w:val=""/>
+      <w:lvlJc w:val="left"/>
+      <w:pPr>
+        <w:ind w:left="4320" w:hanging="360"/>
+      </w:pPr>
+      <w:rPr>
+        <w:rFonts w:ascii="Wingdings" w:hAnsi="Wingdings" w:hint="default"/>
+      </w:rPr>
+    </w:lvl>
+    <w:lvl w:ilvl="6" w:tplc="041F0001">
+      <w:start w:val="1"/>
+      <w:numFmt w:val="bullet"/>
+      <w:lvlText w:val=""/>
+      <w:lvlJc w:val="left"/>
+      <w:pPr>
+        <w:ind w:left="5040" w:hanging="360"/>
+      </w:pPr>
+      <w:rPr>
+        <w:rFonts w:ascii="Symbol" w:hAnsi="Symbol" w:hint="default"/>
+      </w:rPr>
+    </w:lvl>
+    <w:lvl w:ilvl="7" w:tplc="041F0003">
+      <w:start w:val="1"/>
+      <w:numFmt w:val="bullet"/>
+      <w:lvlText w:val="o"/>
+      <w:lvlJc w:val="left"/>
+      <w:pPr>
+        <w:ind w:left="5760" w:hanging="360"/>
+      </w:pPr>
+      <w:rPr>
+        <w:rFonts w:ascii="Courier New" w:hAnsi="Courier New" w:cs="Courier New" w:hint="default"/>
+      </w:rPr>
+    </w:lvl>
+    <w:lvl w:ilvl="8" w:tplc="041F0005">
+      <w:start w:val="1"/>
+      <w:numFmt w:val="bullet"/>
+      <w:lvlText w:val=""/>
+      <w:lvlJc w:val="left"/>
+      <w:pPr>
+        <w:ind w:left="6480" w:hanging="360"/>
+      </w:pPr>
+      <w:rPr>
+        <w:rFonts w:ascii="Wingdings" w:hAnsi="Wingdings" w:hint="default"/>
+      </w:rPr>
+    </w:lvl>
+  </w:abstractNum>
+  <w:abstractNum w:abstractNumId="2" w15:restartNumberingAfterBreak="0">
     <w:nsid w:val="2F4815F2"/>
     <w:multiLevelType w:val="multilevel"/>
     <w:tmpl w:val="3566FC32"/>
@@ -1444,13 +2404,37 @@
     </w:lvl>
   </w:abstractNum>
   <w:num w:numId="1">
+    <w:abstractNumId w:val="2"/>
+  </w:num>
+  <w:num w:numId="2">
     <w:abstractNumId w:val="0"/>
+    <w:lvlOverride w:ilvl="0"/>
+    <w:lvlOverride w:ilvl="1"/>
+    <w:lvlOverride w:ilvl="2"/>
+    <w:lvlOverride w:ilvl="3"/>
+    <w:lvlOverride w:ilvl="4"/>
+    <w:lvlOverride w:ilvl="5"/>
+    <w:lvlOverride w:ilvl="6"/>
+    <w:lvlOverride w:ilvl="7"/>
+    <w:lvlOverride w:ilvl="8"/>
+  </w:num>
+  <w:num w:numId="3">
+    <w:abstractNumId w:val="1"/>
+    <w:lvlOverride w:ilvl="0"/>
+    <w:lvlOverride w:ilvl="1"/>
+    <w:lvlOverride w:ilvl="2"/>
+    <w:lvlOverride w:ilvl="3"/>
+    <w:lvlOverride w:ilvl="4"/>
+    <w:lvlOverride w:ilvl="5"/>
+    <w:lvlOverride w:ilvl="6"/>
+    <w:lvlOverride w:ilvl="7"/>
+    <w:lvlOverride w:ilvl="8"/>
   </w:num>
 </w:numbering>
 </file>
 
 <file path=word/styles.xml><?xml version="1.0" encoding="utf-8"?>
-<w:styles xmlns:mc="http://schemas.openxmlformats.org/markup-compatibility/2006" xmlns:r="http://schemas.openxmlformats.org/officeDocument/2006/relationships" xmlns:w="http://schemas.openxmlformats.org/wordprocessingml/2006/main" xmlns:w14="http://schemas.microsoft.com/office/word/2010/wordml" xmlns:w15="http://schemas.microsoft.com/office/word/2012/wordml" xmlns:w16se="http://schemas.microsoft.com/office/word/2015/wordml/symex" mc:Ignorable="w14 w15 w16se">
+<w:styles xmlns:mc="http://schemas.openxmlformats.org/markup-compatibility/2006" xmlns:r="http://schemas.openxmlformats.org/officeDocument/2006/relationships" xmlns:w="http://schemas.openxmlformats.org/wordprocessingml/2006/main" xmlns:w14="http://schemas.microsoft.com/office/word/2010/wordml" xmlns:w15="http://schemas.microsoft.com/office/word/2012/wordml" xmlns:w16cex="http://schemas.microsoft.com/office/word/2018/wordml/cex" xmlns:w16cid="http://schemas.microsoft.com/office/word/2016/wordml/cid" xmlns:w16="http://schemas.microsoft.com/office/word/2018/wordml" xmlns:w16se="http://schemas.microsoft.com/office/word/2015/wordml/symex" mc:Ignorable="w14 w15 w16se w16cid w16 w16cex">
   <w:docDefaults>
     <w:rPrDefault>
       <w:rPr>
@@ -1466,7 +2450,7 @@
       </w:pPr>
     </w:pPrDefault>
   </w:docDefaults>
-  <w:latentStyles w:defLockedState="0" w:defUIPriority="99" w:defSemiHidden="0" w:defUnhideWhenUsed="0" w:defQFormat="0" w:count="371">
+  <w:latentStyles w:defLockedState="0" w:defUIPriority="99" w:defSemiHidden="0" w:defUnhideWhenUsed="0" w:defQFormat="0" w:count="376">
     <w:lsdException w:name="Normal" w:uiPriority="0" w:qFormat="1"/>
     <w:lsdException w:name="heading 1" w:uiPriority="9" w:qFormat="1"/>
     <w:lsdException w:name="heading 2" w:semiHidden="1" w:uiPriority="9" w:unhideWhenUsed="1" w:qFormat="1"/>
@@ -1572,7 +2556,6 @@
     <w:lsdException w:name="HTML Sample" w:semiHidden="1" w:unhideWhenUsed="1"/>
     <w:lsdException w:name="HTML Typewriter" w:semiHidden="1" w:unhideWhenUsed="1"/>
     <w:lsdException w:name="HTML Variable" w:semiHidden="1" w:unhideWhenUsed="1"/>
-    <w:lsdException w:name="Normal Table" w:semiHidden="1" w:unhideWhenUsed="1"/>
     <w:lsdException w:name="annotation subject" w:semiHidden="1" w:unhideWhenUsed="1"/>
     <w:lsdException w:name="No List" w:semiHidden="1" w:unhideWhenUsed="1"/>
     <w:lsdException w:name="Outline List 1" w:semiHidden="1" w:unhideWhenUsed="1"/>
@@ -1615,11 +2598,8 @@
     <w:lsdException w:name="Table Contemporary" w:semiHidden="1" w:unhideWhenUsed="1"/>
     <w:lsdException w:name="Table Elegant" w:semiHidden="1" w:unhideWhenUsed="1"/>
     <w:lsdException w:name="Table Professional" w:semiHidden="1" w:unhideWhenUsed="1"/>
-    <w:lsdException w:name="Table Subtle 1" w:semiHidden="1" w:unhideWhenUsed="1"/>
     <w:lsdException w:name="Table Subtle 2" w:semiHidden="1" w:unhideWhenUsed="1"/>
     <w:lsdException w:name="Table Web 1" w:semiHidden="1" w:unhideWhenUsed="1"/>
-    <w:lsdException w:name="Table Web 2" w:semiHidden="1" w:unhideWhenUsed="1"/>
-    <w:lsdException w:name="Table Web 3" w:semiHidden="1" w:unhideWhenUsed="1"/>
     <w:lsdException w:name="Balloon Text" w:semiHidden="1" w:unhideWhenUsed="1"/>
     <w:lsdException w:name="Table Grid" w:uiPriority="39"/>
     <w:lsdException w:name="Table Theme" w:semiHidden="1" w:unhideWhenUsed="1"/>
@@ -1838,6 +2818,11 @@
     <w:lsdException w:name="List Table 5 Dark Accent 6" w:uiPriority="50"/>
     <w:lsdException w:name="List Table 6 Colorful Accent 6" w:uiPriority="51"/>
     <w:lsdException w:name="List Table 7 Colorful Accent 6" w:uiPriority="52"/>
+    <w:lsdException w:name="Mention" w:semiHidden="1" w:unhideWhenUsed="1"/>
+    <w:lsdException w:name="Smart Hyperlink" w:semiHidden="1" w:unhideWhenUsed="1"/>
+    <w:lsdException w:name="Hashtag" w:semiHidden="1" w:unhideWhenUsed="1"/>
+    <w:lsdException w:name="Unresolved Mention" w:semiHidden="1" w:unhideWhenUsed="1"/>
+    <w:lsdException w:name="Smart Link" w:semiHidden="1" w:unhideWhenUsed="1"/>
   </w:latentStyles>
   <w:style w:type="paragraph" w:default="1" w:styleId="Normal">
     <w:name w:val="Normal"/>
@@ -1944,6 +2929,54 @@
     <w:link w:val="AltBilgi"/>
     <w:uiPriority w:val="99"/>
     <w:rsid w:val="00E96B92"/>
+  </w:style>
+  <w:style w:type="paragraph" w:styleId="ListeParagraf">
+    <w:name w:val="List Paragraph"/>
+    <w:basedOn w:val="Normal"/>
+    <w:uiPriority w:val="34"/>
+    <w:qFormat/>
+    <w:rsid w:val="00FD612A"/>
+    <w:pPr>
+      <w:spacing w:line="256" w:lineRule="auto"/>
+      <w:ind w:left="720"/>
+      <w:contextualSpacing/>
+    </w:pPr>
+  </w:style>
+  <w:style w:type="paragraph" w:customStyle="1" w:styleId="ic">
+    <w:name w:val="ic"/>
+    <w:basedOn w:val="Normal"/>
+    <w:rsid w:val="00FD612A"/>
+    <w:pPr>
+      <w:spacing w:before="100" w:beforeAutospacing="1" w:after="100" w:afterAutospacing="1" w:line="240" w:lineRule="auto"/>
+    </w:pPr>
+    <w:rPr>
+      <w:rFonts w:ascii="Times New Roman" w:eastAsia="Times New Roman" w:hAnsi="Times New Roman" w:cs="Times New Roman"/>
+      <w:sz w:val="24"/>
+      <w:szCs w:val="24"/>
+      <w:lang w:eastAsia="tr-TR"/>
+    </w:rPr>
+  </w:style>
+  <w:style w:type="character" w:styleId="Gl">
+    <w:name w:val="Strong"/>
+    <w:basedOn w:val="VarsaylanParagrafYazTipi"/>
+    <w:uiPriority w:val="22"/>
+    <w:qFormat/>
+    <w:rsid w:val="00FD612A"/>
+    <w:rPr>
+      <w:b/>
+      <w:bCs/>
+    </w:rPr>
+  </w:style>
+  <w:style w:type="character" w:styleId="Vurgu">
+    <w:name w:val="Emphasis"/>
+    <w:basedOn w:val="VarsaylanParagrafYazTipi"/>
+    <w:uiPriority w:val="20"/>
+    <w:qFormat/>
+    <w:rsid w:val="00FD612A"/>
+    <w:rPr>
+      <w:i/>
+      <w:iCs/>
+    </w:rPr>
   </w:style>
 </w:styles>
 </file>

</xml_diff>

<commit_message>
LİNQ NEDİR VE TARİHÇESİ EKLENDİ
</commit_message>
<xml_diff>
--- a/LinqDökümanı.docx
+++ b/LinqDökümanı.docx
@@ -314,6 +314,575 @@
           <w:shd w:val="clear" w:color="auto" w:fill="FFFFFF"/>
         </w:rPr>
       </w:pPr>
+    </w:p>
+    <w:p>
+      <w:pPr>
+        <w:rPr>
+          <w:b/>
+          <w:bCs/>
+        </w:rPr>
+      </w:pPr>
+      <w:r>
+        <w:rPr>
+          <w:b/>
+          <w:bCs/>
+        </w:rPr>
+        <w:lastRenderedPageBreak/>
+        <w:t>LİNQ NEDİR?</w:t>
+      </w:r>
+    </w:p>
+    <w:p>
+      <w:r>
+        <w:t>LINQ; açılımı </w:t>
+      </w:r>
+      <w:r>
+        <w:rPr>
+          <w:b/>
+          <w:bCs/>
+        </w:rPr>
+        <w:t xml:space="preserve">Language </w:t>
+      </w:r>
+      <w:proofErr w:type="spellStart"/>
+      <w:r>
+        <w:rPr>
+          <w:b/>
+          <w:bCs/>
+        </w:rPr>
+        <w:t>Integrated</w:t>
+      </w:r>
+      <w:proofErr w:type="spellEnd"/>
+      <w:r>
+        <w:rPr>
+          <w:b/>
+          <w:bCs/>
+        </w:rPr>
+        <w:t xml:space="preserve"> Query</w:t>
+      </w:r>
+      <w:r>
+        <w:t xml:space="preserve"> (Dile Entegre Edilmiş Sorgu) olan, Microsoft tarafından geliştirilen ve ilk olarak 2007'de .NET Framework 3.5'in büyük bir parçası olarak piyasaya sürülen .NET dillerine yerel veri sorgulama yetenekleri ekleyen bir Microsoft .NET Framework bileşenidir. C # ve </w:t>
+      </w:r>
+      <w:proofErr w:type="spellStart"/>
+      <w:r>
+        <w:t>VB.NET'teki</w:t>
+      </w:r>
+      <w:proofErr w:type="spellEnd"/>
+      <w:r>
+        <w:t xml:space="preserve"> tek tip sorgu sözdizimidir.  C# veya </w:t>
+      </w:r>
+      <w:proofErr w:type="spellStart"/>
+      <w:r>
+        <w:t>VB'ye</w:t>
+      </w:r>
+      <w:proofErr w:type="spellEnd"/>
+      <w:r>
+        <w:t xml:space="preserve"> entegre edildiği için programlama dilleri ve </w:t>
+      </w:r>
+      <w:proofErr w:type="spellStart"/>
+      <w:r>
+        <w:t>veritabanları</w:t>
+      </w:r>
+      <w:proofErr w:type="spellEnd"/>
+      <w:r>
+        <w:t xml:space="preserve"> arasındaki uyuşmazlığı ortadan kaldırır. </w:t>
+      </w:r>
+    </w:p>
+    <w:p>
+      <w:r>
+        <w:t xml:space="preserve">LINQ, koleksiyonlar, ADO.Net </w:t>
+      </w:r>
+      <w:proofErr w:type="spellStart"/>
+      <w:r>
+        <w:t>DataSet</w:t>
+      </w:r>
+      <w:proofErr w:type="spellEnd"/>
+      <w:r>
+        <w:t xml:space="preserve">, </w:t>
+      </w:r>
+      <w:proofErr w:type="gramStart"/>
+      <w:r>
+        <w:t>XML ,</w:t>
+      </w:r>
+      <w:proofErr w:type="gramEnd"/>
+      <w:r>
+        <w:t xml:space="preserve"> SQL Server, </w:t>
+      </w:r>
+      <w:proofErr w:type="spellStart"/>
+      <w:r>
+        <w:t>Entity</w:t>
+      </w:r>
+      <w:proofErr w:type="spellEnd"/>
+      <w:r>
+        <w:t xml:space="preserve"> Framework ve diğer </w:t>
+      </w:r>
+      <w:proofErr w:type="spellStart"/>
+      <w:r>
+        <w:t>veritabanları</w:t>
+      </w:r>
+      <w:proofErr w:type="spellEnd"/>
+      <w:r>
+        <w:t xml:space="preserve"> gibi farklı veri kaynağı türlerinden veri almak için oluşturulmuş bir sorgu söz </w:t>
+      </w:r>
+      <w:proofErr w:type="spellStart"/>
+      <w:r>
+        <w:t>dizimidir</w:t>
+      </w:r>
+      <w:proofErr w:type="spellEnd"/>
+      <w:r>
+        <w:t>.</w:t>
+      </w:r>
+    </w:p>
+    <w:p/>
+    <w:p>
+      <w:pPr>
+        <w:rPr>
+          <w:b/>
+          <w:bCs/>
+        </w:rPr>
+      </w:pPr>
+      <w:r>
+        <w:rPr>
+          <w:b/>
+          <w:bCs/>
+        </w:rPr>
+        <w:t>LINQ NESNELERİ</w:t>
+      </w:r>
+    </w:p>
+    <w:p>
+      <w:r>
+        <w:rPr>
+          <w:noProof/>
+        </w:rPr>
+        <w:drawing>
+          <wp:inline distT="0" distB="0" distL="0" distR="0" wp14:anchorId="5DE30E3E" wp14:editId="6AA64945">
+            <wp:extent cx="5753100" cy="3139440"/>
+            <wp:effectExtent l="0" t="0" r="0" b="3810"/>
+            <wp:docPr id="3" name="Resim 3"/>
+            <wp:cNvGraphicFramePr>
+              <a:graphicFrameLocks xmlns:a="http://schemas.openxmlformats.org/drawingml/2006/main" noChangeAspect="1"/>
+            </wp:cNvGraphicFramePr>
+            <a:graphic xmlns:a="http://schemas.openxmlformats.org/drawingml/2006/main">
+              <a:graphicData uri="http://schemas.openxmlformats.org/drawingml/2006/picture">
+                <pic:pic xmlns:pic="http://schemas.openxmlformats.org/drawingml/2006/picture">
+                  <pic:nvPicPr>
+                    <pic:cNvPr id="0" name="Picture 1"/>
+                    <pic:cNvPicPr>
+                      <a:picLocks noChangeAspect="1" noChangeArrowheads="1"/>
+                    </pic:cNvPicPr>
+                  </pic:nvPicPr>
+                  <pic:blipFill>
+                    <a:blip r:embed="rId7">
+                      <a:extLst>
+                        <a:ext uri="{28A0092B-C50C-407E-A947-70E740481C1C}">
+                          <a14:useLocalDpi xmlns:a14="http://schemas.microsoft.com/office/drawing/2010/main" val="0"/>
+                        </a:ext>
+                      </a:extLst>
+                    </a:blip>
+                    <a:srcRect/>
+                    <a:stretch>
+                      <a:fillRect/>
+                    </a:stretch>
+                  </pic:blipFill>
+                  <pic:spPr bwMode="auto">
+                    <a:xfrm>
+                      <a:off x="0" y="0"/>
+                      <a:ext cx="5753100" cy="3139440"/>
+                    </a:xfrm>
+                    <a:prstGeom prst="rect">
+                      <a:avLst/>
+                    </a:prstGeom>
+                    <a:noFill/>
+                    <a:ln>
+                      <a:noFill/>
+                    </a:ln>
+                  </pic:spPr>
+                </pic:pic>
+              </a:graphicData>
+            </a:graphic>
+          </wp:inline>
+        </w:drawing>
+      </w:r>
+    </w:p>
+    <w:p/>
+    <w:p>
+      <w:pPr>
+        <w:rPr>
+          <w:b/>
+          <w:bCs/>
+        </w:rPr>
+      </w:pPr>
+    </w:p>
+    <w:p>
+      <w:pPr>
+        <w:ind w:left="1416" w:firstLine="708"/>
+        <w:rPr>
+          <w:b/>
+          <w:bCs/>
+        </w:rPr>
+      </w:pPr>
+      <w:r>
+        <w:rPr>
+          <w:b/>
+          <w:bCs/>
+        </w:rPr>
+        <w:t xml:space="preserve">LINQ sorguları, </w:t>
+      </w:r>
+      <w:r>
+        <w:rPr>
+          <w:b/>
+          <w:bCs/>
+          <w:u w:val="single"/>
+        </w:rPr>
+        <w:t>sonuçları nesneler olarak döndürür</w:t>
+      </w:r>
+      <w:r>
+        <w:rPr>
+          <w:b/>
+          <w:bCs/>
+        </w:rPr>
+        <w:t xml:space="preserve">. </w:t>
+      </w:r>
+    </w:p>
+    <w:p>
+      <w:r>
+        <w:rPr>
+          <w:noProof/>
+        </w:rPr>
+        <mc:AlternateContent>
+          <mc:Choice Requires="wps">
+            <w:drawing>
+              <wp:anchor distT="0" distB="0" distL="114300" distR="114300" simplePos="0" relativeHeight="251659264" behindDoc="0" locked="0" layoutInCell="1" allowOverlap="1" wp14:anchorId="0855D9BA" wp14:editId="608E5922">
+                <wp:simplePos x="0" y="0"/>
+                <wp:positionH relativeFrom="margin">
+                  <wp:posOffset>2585085</wp:posOffset>
+                </wp:positionH>
+                <wp:positionV relativeFrom="paragraph">
+                  <wp:posOffset>85090</wp:posOffset>
+                </wp:positionV>
+                <wp:extent cx="339090" cy="472440"/>
+                <wp:effectExtent l="19050" t="0" r="41910" b="41910"/>
+                <wp:wrapNone/>
+                <wp:docPr id="4" name="Ok: Aşağı 4"/>
+                <wp:cNvGraphicFramePr/>
+                <a:graphic xmlns:a="http://schemas.openxmlformats.org/drawingml/2006/main">
+                  <a:graphicData uri="http://schemas.microsoft.com/office/word/2010/wordprocessingShape">
+                    <wps:wsp>
+                      <wps:cNvSpPr/>
+                      <wps:spPr>
+                        <a:xfrm>
+                          <a:off x="0" y="0"/>
+                          <a:ext cx="339090" cy="472440"/>
+                        </a:xfrm>
+                        <a:prstGeom prst="downArrow">
+                          <a:avLst/>
+                        </a:prstGeom>
+                      </wps:spPr>
+                      <wps:style>
+                        <a:lnRef idx="2">
+                          <a:schemeClr val="dk1">
+                            <a:shade val="50000"/>
+                          </a:schemeClr>
+                        </a:lnRef>
+                        <a:fillRef idx="1">
+                          <a:schemeClr val="dk1"/>
+                        </a:fillRef>
+                        <a:effectRef idx="0">
+                          <a:schemeClr val="dk1"/>
+                        </a:effectRef>
+                        <a:fontRef idx="minor">
+                          <a:schemeClr val="lt1"/>
+                        </a:fontRef>
+                      </wps:style>
+                      <wps:bodyPr rot="0" spcFirstLastPara="0" vertOverflow="overflow" horzOverflow="overflow" vert="horz" wrap="square" lIns="91440" tIns="45720" rIns="91440" bIns="45720" numCol="1" spcCol="0" rtlCol="0" fromWordArt="0" anchor="ctr" anchorCtr="0" forceAA="0" compatLnSpc="1">
+                        <a:prstTxWarp prst="textNoShape">
+                          <a:avLst/>
+                        </a:prstTxWarp>
+                        <a:noAutofit/>
+                      </wps:bodyPr>
+                    </wps:wsp>
+                  </a:graphicData>
+                </a:graphic>
+                <wp14:sizeRelH relativeFrom="margin">
+                  <wp14:pctWidth>0</wp14:pctWidth>
+                </wp14:sizeRelH>
+                <wp14:sizeRelV relativeFrom="margin">
+                  <wp14:pctHeight>0</wp14:pctHeight>
+                </wp14:sizeRelV>
+              </wp:anchor>
+            </w:drawing>
+          </mc:Choice>
+          <mc:Fallback>
+            <w:pict>
+              <v:shapetype w14:anchorId="645FCC3E" id="_x0000_t67" coordsize="21600,21600" o:spt="67" adj="16200,5400" path="m0@0l@1@0@1,0@2,0@2@0,21600@0,10800,21600xe">
+                <v:stroke joinstyle="miter"/>
+                <v:formulas>
+                  <v:f eqn="val #0"/>
+                  <v:f eqn="val #1"/>
+                  <v:f eqn="sum height 0 #1"/>
+                  <v:f eqn="sum 10800 0 #1"/>
+                  <v:f eqn="sum width 0 #0"/>
+                  <v:f eqn="prod @4 @3 10800"/>
+                  <v:f eqn="sum width 0 @5"/>
+                </v:formulas>
+                <v:path o:connecttype="custom" o:connectlocs="10800,0;0,@0;10800,21600;21600,@0" o:connectangles="270,180,90,0" textboxrect="@1,0,@2,@6"/>
+                <v:handles>
+                  <v:h position="#1,#0" xrange="0,10800" yrange="0,21600"/>
+                </v:handles>
+              </v:shapetype>
+              <v:shape id="Ok: Aşağı 4" o:spid="_x0000_s1026" type="#_x0000_t67" style="position:absolute;margin-left:203.55pt;margin-top:6.7pt;width:26.7pt;height:37.2pt;z-index:251659264;visibility:visible;mso-wrap-style:square;mso-width-percent:0;mso-height-percent:0;mso-wrap-distance-left:9pt;mso-wrap-distance-top:0;mso-wrap-distance-right:9pt;mso-wrap-distance-bottom:0;mso-position-horizontal:absolute;mso-position-horizontal-relative:margin;mso-position-vertical:absolute;mso-position-vertical-relative:text;mso-width-percent:0;mso-height-percent:0;mso-width-relative:margin;mso-height-relative:margin;v-text-anchor:middle" o:gfxdata="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" adj="13848" fillcolor="black [3200]" strokecolor="black [1600]" strokeweight="1pt">
+                <w10:wrap anchorx="margin"/>
+              </v:shape>
+            </w:pict>
+          </mc:Fallback>
+        </mc:AlternateContent>
+      </w:r>
+    </w:p>
+    <w:p/>
+    <w:p>
+      <w:r>
+        <w:rPr>
+          <w:noProof/>
+        </w:rPr>
+        <w:drawing>
+          <wp:inline distT="0" distB="0" distL="0" distR="0" wp14:anchorId="4FFE5FC4" wp14:editId="6CACCA0D">
+            <wp:extent cx="5753100" cy="853440"/>
+            <wp:effectExtent l="0" t="0" r="0" b="3810"/>
+            <wp:docPr id="2" name="Resim 2"/>
+            <wp:cNvGraphicFramePr>
+              <a:graphicFrameLocks xmlns:a="http://schemas.openxmlformats.org/drawingml/2006/main" noChangeAspect="1"/>
+            </wp:cNvGraphicFramePr>
+            <a:graphic xmlns:a="http://schemas.openxmlformats.org/drawingml/2006/main">
+              <a:graphicData uri="http://schemas.openxmlformats.org/drawingml/2006/picture">
+                <pic:pic xmlns:pic="http://schemas.openxmlformats.org/drawingml/2006/picture">
+                  <pic:nvPicPr>
+                    <pic:cNvPr id="0" name="Picture 2"/>
+                    <pic:cNvPicPr>
+                      <a:picLocks noChangeAspect="1" noChangeArrowheads="1"/>
+                    </pic:cNvPicPr>
+                  </pic:nvPicPr>
+                  <pic:blipFill>
+                    <a:blip r:embed="rId8">
+                      <a:extLst>
+                        <a:ext uri="{28A0092B-C50C-407E-A947-70E740481C1C}">
+                          <a14:useLocalDpi xmlns:a14="http://schemas.microsoft.com/office/drawing/2010/main" val="0"/>
+                        </a:ext>
+                      </a:extLst>
+                    </a:blip>
+                    <a:srcRect/>
+                    <a:stretch>
+                      <a:fillRect/>
+                    </a:stretch>
+                  </pic:blipFill>
+                  <pic:spPr bwMode="auto">
+                    <a:xfrm>
+                      <a:off x="0" y="0"/>
+                      <a:ext cx="5753100" cy="853440"/>
+                    </a:xfrm>
+                    <a:prstGeom prst="rect">
+                      <a:avLst/>
+                    </a:prstGeom>
+                    <a:noFill/>
+                    <a:ln>
+                      <a:noFill/>
+                    </a:ln>
+                  </pic:spPr>
+                </pic:pic>
+              </a:graphicData>
+            </a:graphic>
+          </wp:inline>
+        </w:drawing>
+      </w:r>
+    </w:p>
+    <w:p/>
+    <w:p/>
+    <w:p>
+      <w:pPr>
+        <w:rPr>
+          <w:b/>
+          <w:bCs/>
+        </w:rPr>
+      </w:pPr>
+    </w:p>
+    <w:p>
+      <w:pPr>
+        <w:rPr>
+          <w:b/>
+          <w:bCs/>
+        </w:rPr>
+      </w:pPr>
+      <w:r>
+        <w:rPr>
+          <w:b/>
+          <w:bCs/>
+        </w:rPr>
+        <w:lastRenderedPageBreak/>
+        <w:t>LİNQ AVANTAJLARI</w:t>
+      </w:r>
+    </w:p>
+    <w:p>
+      <w:pPr>
+        <w:numPr>
+          <w:ilvl w:val="0"/>
+          <w:numId w:val="4"/>
+        </w:numPr>
+      </w:pPr>
+      <w:r>
+        <w:t xml:space="preserve">Farklı kaynaklardaki veriler için ortak </w:t>
+      </w:r>
+      <w:proofErr w:type="spellStart"/>
+      <w:r>
+        <w:t>sözdizim</w:t>
+      </w:r>
+      <w:proofErr w:type="spellEnd"/>
+      <w:r>
+        <w:t>.</w:t>
+      </w:r>
+    </w:p>
+    <w:p>
+      <w:pPr>
+        <w:numPr>
+          <w:ilvl w:val="0"/>
+          <w:numId w:val="4"/>
+        </w:numPr>
+      </w:pPr>
+      <w:r>
+        <w:t>Daha kısa ve okunabilir kod.</w:t>
+      </w:r>
+    </w:p>
+    <w:p>
+      <w:pPr>
+        <w:numPr>
+          <w:ilvl w:val="0"/>
+          <w:numId w:val="4"/>
+        </w:numPr>
+      </w:pPr>
+      <w:r>
+        <w:t xml:space="preserve">Derleme zamanı hata denetimi ve VS </w:t>
+      </w:r>
+      <w:proofErr w:type="spellStart"/>
+      <w:r>
+        <w:t>IntelliSense</w:t>
+      </w:r>
+      <w:proofErr w:type="spellEnd"/>
+      <w:r>
+        <w:t xml:space="preserve"> özelliği. Bu çalışma zamanı hatalarından kaçabilmemiz ve daha kolay kod yazabilmemiz için akıllı tahmin yeteneğinin desteklenmesi anlamına gelir.</w:t>
+      </w:r>
+    </w:p>
+    <w:p>
+      <w:pPr>
+        <w:numPr>
+          <w:ilvl w:val="0"/>
+          <w:numId w:val="4"/>
+        </w:numPr>
+      </w:pPr>
+      <w:r>
+        <w:t>Kolayca sıralama, filtreleme ve gruplama özellikleri sağlar.</w:t>
+      </w:r>
+    </w:p>
+    <w:p>
+      <w:pPr>
+        <w:ind w:left="720"/>
+      </w:pPr>
+    </w:p>
+    <w:p>
+      <w:pPr>
+        <w:rPr>
+          <w:b/>
+          <w:bCs/>
+        </w:rPr>
+      </w:pPr>
+      <w:r>
+        <w:rPr>
+          <w:b/>
+          <w:bCs/>
+        </w:rPr>
+        <w:t>LİNQ DEZAVANTAJLARI</w:t>
+      </w:r>
+    </w:p>
+    <w:p>
+      <w:pPr>
+        <w:numPr>
+          <w:ilvl w:val="0"/>
+          <w:numId w:val="5"/>
+        </w:numPr>
+      </w:pPr>
+      <w:r>
+        <w:t xml:space="preserve">LINQ </w:t>
+      </w:r>
+      <w:proofErr w:type="spellStart"/>
+      <w:r>
+        <w:t>to</w:t>
+      </w:r>
+      <w:proofErr w:type="spellEnd"/>
+      <w:r>
+        <w:t xml:space="preserve"> SQL ile SQL le yazılan kadar detaylı ve karmaşık sorgulamalar yapılamaz.</w:t>
+      </w:r>
+    </w:p>
+    <w:p>
+      <w:pPr>
+        <w:numPr>
+          <w:ilvl w:val="0"/>
+          <w:numId w:val="5"/>
+        </w:numPr>
+      </w:pPr>
+      <w:r>
+        <w:t xml:space="preserve">SQL </w:t>
+      </w:r>
+      <w:proofErr w:type="spellStart"/>
+      <w:r>
+        <w:t>Server’da</w:t>
+      </w:r>
+      <w:proofErr w:type="spellEnd"/>
+      <w:r>
+        <w:t xml:space="preserve"> her sorgu için bir sorgu planı oluşturulur ve bu sorgu planı önbelleğe atılır daha sonra aynı sorgu çalıştırılacağı zaman tekrar sorgu planı hazırlamakla uğraşılmaz ve aynı sorgu planıyla tekrar çalıştırılır. LINQ bu özellikten yararlanmaz.</w:t>
+      </w:r>
+    </w:p>
+    <w:p>
+      <w:pPr>
+        <w:numPr>
+          <w:ilvl w:val="0"/>
+          <w:numId w:val="5"/>
+        </w:numPr>
+      </w:pPr>
+      <w:r>
+        <w:t>Doğru yazılmamış LINQ sorguları performans düşüşüne sebep olabilir.</w:t>
+      </w:r>
+    </w:p>
+    <w:p>
+      <w:pPr>
+        <w:numPr>
+          <w:ilvl w:val="0"/>
+          <w:numId w:val="5"/>
+        </w:numPr>
+      </w:pPr>
+      <w:r>
+        <w:t xml:space="preserve">Sorgularda değişiklik yapılırsa kod tekrar derlenmeli ve </w:t>
+      </w:r>
+      <w:proofErr w:type="spellStart"/>
+      <w:r>
+        <w:t>dll</w:t>
+      </w:r>
+      <w:proofErr w:type="spellEnd"/>
+      <w:r>
+        <w:t xml:space="preserve"> uzak bilgisayara tekrar atılmalı.</w:t>
+      </w:r>
+    </w:p>
+    <w:p/>
+    <w:p>
+      <w:pPr>
+        <w:rPr>
+          <w:rFonts w:ascii="Times New Roman" w:hAnsi="Times New Roman" w:cs="Times New Roman"/>
+          <w:color w:val="000000" w:themeColor="text1"/>
+          <w:shd w:val="clear" w:color="auto" w:fill="FFFFFF"/>
+        </w:rPr>
+      </w:pPr>
+      <w:r>
+        <w:rPr>
+          <w:rFonts w:ascii="Times New Roman" w:hAnsi="Times New Roman" w:cs="Times New Roman"/>
+          <w:color w:val="000000" w:themeColor="text1"/>
+          <w:shd w:val="clear" w:color="auto" w:fill="FFFFFF"/>
+        </w:rPr>
+        <w:br w:type="page"/>
+      </w:r>
     </w:p>
     <w:p>
       <w:pPr>
@@ -452,7 +1021,7 @@
                     </pic:cNvPicPr>
                   </pic:nvPicPr>
                   <pic:blipFill>
-                    <a:blip r:embed="rId7">
+                    <a:blip r:embed="rId9">
                       <a:extLst>
                         <a:ext uri="{28A0092B-C50C-407E-A947-70E740481C1C}">
                           <a14:useLocalDpi xmlns:a14="http://schemas.microsoft.com/office/drawing/2010/main" val="0"/>
@@ -2971,7 +3540,7 @@
           <w:szCs w:val="32"/>
         </w:rPr>
       </w:pPr>
-      <w:hyperlink r:id="rId8" w:history="1">
+      <w:hyperlink r:id="rId10" w:history="1">
         <w:r>
           <w:rPr>
             <w:rStyle w:val="Kpr"/>
@@ -3006,7 +3575,7 @@
           <w:szCs w:val="32"/>
         </w:rPr>
       </w:pPr>
-      <w:hyperlink r:id="rId9" w:history="1">
+      <w:hyperlink r:id="rId11" w:history="1">
         <w:r>
           <w:rPr>
             <w:rStyle w:val="Kpr"/>
@@ -3041,7 +3610,7 @@
           <w:szCs w:val="32"/>
         </w:rPr>
       </w:pPr>
-      <w:hyperlink r:id="rId10" w:history="1">
+      <w:hyperlink r:id="rId12" w:history="1">
         <w:r>
           <w:rPr>
             <w:rStyle w:val="Kpr"/>
@@ -3076,7 +3645,7 @@
           <w:szCs w:val="32"/>
         </w:rPr>
       </w:pPr>
-      <w:hyperlink r:id="rId11" w:history="1">
+      <w:hyperlink r:id="rId13" w:history="1">
         <w:r>
           <w:rPr>
             <w:rStyle w:val="Kpr"/>
@@ -3111,7 +3680,7 @@
           <w:szCs w:val="32"/>
         </w:rPr>
       </w:pPr>
-      <w:hyperlink r:id="rId12" w:history="1">
+      <w:hyperlink r:id="rId14" w:history="1">
         <w:r>
           <w:rPr>
             <w:rStyle w:val="Kpr"/>
@@ -3146,7 +3715,7 @@
           <w:szCs w:val="32"/>
         </w:rPr>
       </w:pPr>
-      <w:hyperlink r:id="rId13" w:history="1">
+      <w:hyperlink r:id="rId15" w:history="1">
         <w:r>
           <w:rPr>
             <w:rStyle w:val="Kpr"/>
@@ -3378,6 +3947,119 @@
     </w:lvl>
   </w:abstractNum>
   <w:abstractNum w:abstractNumId="1" w15:restartNumberingAfterBreak="0">
+    <w:nsid w:val="0CB40026"/>
+    <w:multiLevelType w:val="multilevel"/>
+    <w:tmpl w:val="BF163540"/>
+    <w:lvl w:ilvl="0">
+      <w:start w:val="1"/>
+      <w:numFmt w:val="decimal"/>
+      <w:lvlText w:val="%1."/>
+      <w:lvlJc w:val="left"/>
+      <w:pPr>
+        <w:tabs>
+          <w:tab w:val="num" w:pos="720"/>
+        </w:tabs>
+        <w:ind w:left="720" w:hanging="360"/>
+      </w:pPr>
+    </w:lvl>
+    <w:lvl w:ilvl="1" w:tentative="1">
+      <w:start w:val="1"/>
+      <w:numFmt w:val="decimal"/>
+      <w:lvlText w:val="%2."/>
+      <w:lvlJc w:val="left"/>
+      <w:pPr>
+        <w:tabs>
+          <w:tab w:val="num" w:pos="1440"/>
+        </w:tabs>
+        <w:ind w:left="1440" w:hanging="360"/>
+      </w:pPr>
+    </w:lvl>
+    <w:lvl w:ilvl="2" w:tentative="1">
+      <w:start w:val="1"/>
+      <w:numFmt w:val="decimal"/>
+      <w:lvlText w:val="%3."/>
+      <w:lvlJc w:val="left"/>
+      <w:pPr>
+        <w:tabs>
+          <w:tab w:val="num" w:pos="2160"/>
+        </w:tabs>
+        <w:ind w:left="2160" w:hanging="360"/>
+      </w:pPr>
+    </w:lvl>
+    <w:lvl w:ilvl="3" w:tentative="1">
+      <w:start w:val="1"/>
+      <w:numFmt w:val="decimal"/>
+      <w:lvlText w:val="%4."/>
+      <w:lvlJc w:val="left"/>
+      <w:pPr>
+        <w:tabs>
+          <w:tab w:val="num" w:pos="2880"/>
+        </w:tabs>
+        <w:ind w:left="2880" w:hanging="360"/>
+      </w:pPr>
+    </w:lvl>
+    <w:lvl w:ilvl="4" w:tentative="1">
+      <w:start w:val="1"/>
+      <w:numFmt w:val="decimal"/>
+      <w:lvlText w:val="%5."/>
+      <w:lvlJc w:val="left"/>
+      <w:pPr>
+        <w:tabs>
+          <w:tab w:val="num" w:pos="3600"/>
+        </w:tabs>
+        <w:ind w:left="3600" w:hanging="360"/>
+      </w:pPr>
+    </w:lvl>
+    <w:lvl w:ilvl="5" w:tentative="1">
+      <w:start w:val="1"/>
+      <w:numFmt w:val="decimal"/>
+      <w:lvlText w:val="%6."/>
+      <w:lvlJc w:val="left"/>
+      <w:pPr>
+        <w:tabs>
+          <w:tab w:val="num" w:pos="4320"/>
+        </w:tabs>
+        <w:ind w:left="4320" w:hanging="360"/>
+      </w:pPr>
+    </w:lvl>
+    <w:lvl w:ilvl="6" w:tentative="1">
+      <w:start w:val="1"/>
+      <w:numFmt w:val="decimal"/>
+      <w:lvlText w:val="%7."/>
+      <w:lvlJc w:val="left"/>
+      <w:pPr>
+        <w:tabs>
+          <w:tab w:val="num" w:pos="5040"/>
+        </w:tabs>
+        <w:ind w:left="5040" w:hanging="360"/>
+      </w:pPr>
+    </w:lvl>
+    <w:lvl w:ilvl="7" w:tentative="1">
+      <w:start w:val="1"/>
+      <w:numFmt w:val="decimal"/>
+      <w:lvlText w:val="%8."/>
+      <w:lvlJc w:val="left"/>
+      <w:pPr>
+        <w:tabs>
+          <w:tab w:val="num" w:pos="5760"/>
+        </w:tabs>
+        <w:ind w:left="5760" w:hanging="360"/>
+      </w:pPr>
+    </w:lvl>
+    <w:lvl w:ilvl="8" w:tentative="1">
+      <w:start w:val="1"/>
+      <w:numFmt w:val="decimal"/>
+      <w:lvlText w:val="%9."/>
+      <w:lvlJc w:val="left"/>
+      <w:pPr>
+        <w:tabs>
+          <w:tab w:val="num" w:pos="6480"/>
+        </w:tabs>
+        <w:ind w:left="6480" w:hanging="360"/>
+      </w:pPr>
+    </w:lvl>
+  </w:abstractNum>
+  <w:abstractNum w:abstractNumId="2" w15:restartNumberingAfterBreak="0">
     <w:nsid w:val="105A088A"/>
     <w:multiLevelType w:val="hybridMultilevel"/>
     <w:tmpl w:val="9DC644D8"/>
@@ -3490,7 +4172,120 @@
       </w:rPr>
     </w:lvl>
   </w:abstractNum>
-  <w:abstractNum w:abstractNumId="2" w15:restartNumberingAfterBreak="0">
+  <w:abstractNum w:abstractNumId="3" w15:restartNumberingAfterBreak="0">
+    <w:nsid w:val="24D4158D"/>
+    <w:multiLevelType w:val="multilevel"/>
+    <w:tmpl w:val="037E67A4"/>
+    <w:lvl w:ilvl="0">
+      <w:start w:val="1"/>
+      <w:numFmt w:val="decimal"/>
+      <w:lvlText w:val="%1."/>
+      <w:lvlJc w:val="left"/>
+      <w:pPr>
+        <w:tabs>
+          <w:tab w:val="num" w:pos="720"/>
+        </w:tabs>
+        <w:ind w:left="720" w:hanging="360"/>
+      </w:pPr>
+    </w:lvl>
+    <w:lvl w:ilvl="1" w:tentative="1">
+      <w:start w:val="1"/>
+      <w:numFmt w:val="decimal"/>
+      <w:lvlText w:val="%2."/>
+      <w:lvlJc w:val="left"/>
+      <w:pPr>
+        <w:tabs>
+          <w:tab w:val="num" w:pos="1440"/>
+        </w:tabs>
+        <w:ind w:left="1440" w:hanging="360"/>
+      </w:pPr>
+    </w:lvl>
+    <w:lvl w:ilvl="2" w:tentative="1">
+      <w:start w:val="1"/>
+      <w:numFmt w:val="decimal"/>
+      <w:lvlText w:val="%3."/>
+      <w:lvlJc w:val="left"/>
+      <w:pPr>
+        <w:tabs>
+          <w:tab w:val="num" w:pos="2160"/>
+        </w:tabs>
+        <w:ind w:left="2160" w:hanging="360"/>
+      </w:pPr>
+    </w:lvl>
+    <w:lvl w:ilvl="3" w:tentative="1">
+      <w:start w:val="1"/>
+      <w:numFmt w:val="decimal"/>
+      <w:lvlText w:val="%4."/>
+      <w:lvlJc w:val="left"/>
+      <w:pPr>
+        <w:tabs>
+          <w:tab w:val="num" w:pos="2880"/>
+        </w:tabs>
+        <w:ind w:left="2880" w:hanging="360"/>
+      </w:pPr>
+    </w:lvl>
+    <w:lvl w:ilvl="4" w:tentative="1">
+      <w:start w:val="1"/>
+      <w:numFmt w:val="decimal"/>
+      <w:lvlText w:val="%5."/>
+      <w:lvlJc w:val="left"/>
+      <w:pPr>
+        <w:tabs>
+          <w:tab w:val="num" w:pos="3600"/>
+        </w:tabs>
+        <w:ind w:left="3600" w:hanging="360"/>
+      </w:pPr>
+    </w:lvl>
+    <w:lvl w:ilvl="5" w:tentative="1">
+      <w:start w:val="1"/>
+      <w:numFmt w:val="decimal"/>
+      <w:lvlText w:val="%6."/>
+      <w:lvlJc w:val="left"/>
+      <w:pPr>
+        <w:tabs>
+          <w:tab w:val="num" w:pos="4320"/>
+        </w:tabs>
+        <w:ind w:left="4320" w:hanging="360"/>
+      </w:pPr>
+    </w:lvl>
+    <w:lvl w:ilvl="6" w:tentative="1">
+      <w:start w:val="1"/>
+      <w:numFmt w:val="decimal"/>
+      <w:lvlText w:val="%7."/>
+      <w:lvlJc w:val="left"/>
+      <w:pPr>
+        <w:tabs>
+          <w:tab w:val="num" w:pos="5040"/>
+        </w:tabs>
+        <w:ind w:left="5040" w:hanging="360"/>
+      </w:pPr>
+    </w:lvl>
+    <w:lvl w:ilvl="7" w:tentative="1">
+      <w:start w:val="1"/>
+      <w:numFmt w:val="decimal"/>
+      <w:lvlText w:val="%8."/>
+      <w:lvlJc w:val="left"/>
+      <w:pPr>
+        <w:tabs>
+          <w:tab w:val="num" w:pos="5760"/>
+        </w:tabs>
+        <w:ind w:left="5760" w:hanging="360"/>
+      </w:pPr>
+    </w:lvl>
+    <w:lvl w:ilvl="8" w:tentative="1">
+      <w:start w:val="1"/>
+      <w:numFmt w:val="decimal"/>
+      <w:lvlText w:val="%9."/>
+      <w:lvlJc w:val="left"/>
+      <w:pPr>
+        <w:tabs>
+          <w:tab w:val="num" w:pos="6480"/>
+        </w:tabs>
+        <w:ind w:left="6480" w:hanging="360"/>
+      </w:pPr>
+    </w:lvl>
+  </w:abstractNum>
+  <w:abstractNum w:abstractNumId="4" w15:restartNumberingAfterBreak="0">
     <w:nsid w:val="2F4815F2"/>
     <w:multiLevelType w:val="multilevel"/>
     <w:tmpl w:val="3566FC32"/>
@@ -3640,13 +4435,19 @@
     </w:lvl>
   </w:abstractNum>
   <w:num w:numId="1">
-    <w:abstractNumId w:val="2"/>
+    <w:abstractNumId w:val="4"/>
   </w:num>
   <w:num w:numId="2">
     <w:abstractNumId w:val="0"/>
   </w:num>
   <w:num w:numId="3">
+    <w:abstractNumId w:val="2"/>
+  </w:num>
+  <w:num w:numId="4">
     <w:abstractNumId w:val="1"/>
+  </w:num>
+  <w:num w:numId="5">
+    <w:abstractNumId w:val="3"/>
   </w:num>
 </w:numbering>
 </file>

</xml_diff>